<commit_message>
Added console result of ex. 3 to document.
</commit_message>
<xml_diff>
--- a/Assignment1.docx
+++ b/Assignment1.docx
@@ -28,21 +28,7 @@
         <w:rPr>
           <w:lang w:val="en-US"/>
         </w:rPr>
-        <w:t xml:space="preserve">Jacob </w:t>
-      </w:r>
-      <w:proofErr w:type="spellStart"/>
-      <w:r>
-        <w:rPr>
-          <w:lang w:val="en-US"/>
-        </w:rPr>
-        <w:t>Munkholm</w:t>
-      </w:r>
-      <w:proofErr w:type="spellEnd"/>
-      <w:r>
-        <w:rPr>
-          <w:lang w:val="en-US"/>
-        </w:rPr>
-        <w:t xml:space="preserve">, </w:t>
+        <w:t xml:space="preserve">Jacob Munkholm, </w:t>
       </w:r>
       <w:r>
         <w:rPr>
@@ -163,7 +149,7 @@
     </w:p>
     <w:p>
       <w:pPr>
-        <w:pStyle w:val="Heading1"/>
+        <w:pStyle w:val="Overskrift1"/>
         <w:rPr>
           <w:sz w:val="24"/>
           <w:szCs w:val="24"/>
@@ -178,12 +164,10 @@
         </w:rPr>
         <w:t>Modules, threads, methods and events</w:t>
       </w:r>
-      <w:bookmarkStart w:id="0" w:name="_GoBack"/>
-      <w:bookmarkEnd w:id="0"/>
-    </w:p>
-    <w:p>
-      <w:pPr>
-        <w:pStyle w:val="Heading2"/>
+    </w:p>
+    <w:p>
+      <w:pPr>
+        <w:pStyle w:val="Overskrift2"/>
         <w:rPr>
           <w:sz w:val="24"/>
           <w:szCs w:val="24"/>
@@ -306,14 +290,7 @@
         <w:rPr>
           <w:lang w:val="en-US"/>
         </w:rPr>
-        <w:t xml:space="preserve">Static sensitivity is </w:t>
-      </w:r>
-      <w:proofErr w:type="gramStart"/>
-      <w:r>
-        <w:rPr>
-          <w:lang w:val="en-US"/>
-        </w:rPr>
-        <w:t xml:space="preserve">used, </w:t>
+        <w:t xml:space="preserve">Static sensitivity is used, </w:t>
       </w:r>
       <w:r>
         <w:rPr>
@@ -326,14 +303,7 @@
         <w:rPr>
           <w:lang w:val="en-US"/>
         </w:rPr>
-        <w:t>my</w:t>
-      </w:r>
-      <w:proofErr w:type="gramEnd"/>
-      <w:r>
-        <w:rPr>
-          <w:lang w:val="en-US"/>
-        </w:rPr>
-        <w:t>_method</w:t>
+        <w:t>my_method</w:t>
       </w:r>
       <w:proofErr w:type="spellEnd"/>
       <w:r>
@@ -381,19 +351,11 @@
         </w:rPr>
         <w:t xml:space="preserve"> </w:t>
       </w:r>
-      <w:proofErr w:type="gramStart"/>
-      <w:r>
-        <w:rPr>
-          <w:lang w:val="en-US"/>
-        </w:rPr>
-        <w:t>looks</w:t>
-      </w:r>
-      <w:proofErr w:type="gramEnd"/>
-      <w:r>
-        <w:rPr>
-          <w:lang w:val="en-US"/>
-        </w:rPr>
-        <w:t xml:space="preserve"> like this</w:t>
+      <w:r>
+        <w:rPr>
+          <w:lang w:val="en-US"/>
+        </w:rPr>
+        <w:t>looks like this</w:t>
       </w:r>
       <w:r>
         <w:rPr>
@@ -498,17 +460,9 @@
         <w:rPr>
           <w:lang w:val="en-US"/>
         </w:rPr>
-        <w:t>counter_</w:t>
-      </w:r>
-      <w:proofErr w:type="gramStart"/>
-      <w:r>
-        <w:rPr>
-          <w:lang w:val="en-US"/>
-        </w:rPr>
-        <w:t>event.notify</w:t>
+        <w:t>counter_event.notify</w:t>
       </w:r>
       <w:proofErr w:type="spellEnd"/>
-      <w:proofErr w:type="gramEnd"/>
       <w:r>
         <w:rPr>
           <w:lang w:val="en-US"/>
@@ -772,7 +726,7 @@
     </w:p>
     <w:p>
       <w:pPr>
-        <w:pStyle w:val="Heading2"/>
+        <w:pStyle w:val="Overskrift2"/>
         <w:rPr>
           <w:lang w:val="en-US"/>
         </w:rPr>
@@ -874,19 +828,11 @@
         </w:rPr>
         <w:t xml:space="preserve">The threads and the method </w:t>
       </w:r>
-      <w:proofErr w:type="gramStart"/>
-      <w:r>
-        <w:rPr>
-          <w:lang w:val="en-US"/>
-        </w:rPr>
-        <w:t>looks</w:t>
-      </w:r>
-      <w:proofErr w:type="gramEnd"/>
-      <w:r>
-        <w:rPr>
-          <w:lang w:val="en-US"/>
-        </w:rPr>
-        <w:t xml:space="preserve"> like this:</w:t>
+      <w:r>
+        <w:rPr>
+          <w:lang w:val="en-US"/>
+        </w:rPr>
+        <w:t>looks like this:</w:t>
       </w:r>
     </w:p>
     <w:p>
@@ -964,7 +910,6 @@
         <w:t xml:space="preserve">In </w:t>
       </w:r>
       <w:proofErr w:type="spellStart"/>
-      <w:proofErr w:type="gramStart"/>
       <w:r>
         <w:rPr>
           <w:lang w:val="en-US"/>
@@ -976,14 +921,7 @@
         <w:rPr>
           <w:lang w:val="en-US"/>
         </w:rPr>
-        <w:t>(</w:t>
-      </w:r>
-      <w:proofErr w:type="gramEnd"/>
-      <w:r>
-        <w:rPr>
-          <w:lang w:val="en-US"/>
-        </w:rPr>
-        <w:t xml:space="preserve">), dynamic sensitivity in the form of </w:t>
+        <w:t xml:space="preserve">(), dynamic sensitivity in the form of </w:t>
       </w:r>
       <w:proofErr w:type="spellStart"/>
       <w:r>
@@ -1275,7 +1213,7 @@
     </w:p>
     <w:p>
       <w:pPr>
-        <w:pStyle w:val="Heading1"/>
+        <w:pStyle w:val="Overskrift1"/>
         <w:rPr>
           <w:bCs/>
           <w:sz w:val="24"/>
@@ -1296,7 +1234,7 @@
     </w:p>
     <w:p>
       <w:pPr>
-        <w:pStyle w:val="Heading2"/>
+        <w:pStyle w:val="Overskrift2"/>
         <w:rPr>
           <w:lang w:val="en-US"/>
         </w:rPr>
@@ -1324,21 +1262,7 @@
         <w:rPr>
           <w:lang w:val="en-US"/>
         </w:rPr>
-        <w:t xml:space="preserve">hread </w:t>
-      </w:r>
-      <w:proofErr w:type="gramStart"/>
-      <w:r>
-        <w:rPr>
-          <w:lang w:val="en-US"/>
-        </w:rPr>
-        <w:t>is</w:t>
-      </w:r>
-      <w:proofErr w:type="gramEnd"/>
-      <w:r>
-        <w:rPr>
-          <w:lang w:val="en-US"/>
-        </w:rPr>
-        <w:t xml:space="preserve"> created:</w:t>
+        <w:t>hread is created:</w:t>
       </w:r>
     </w:p>
     <w:p>
@@ -1835,7 +1759,6 @@
     </w:p>
     <w:p>
       <w:pPr>
-        <w:pStyle w:val="Heading2"/>
         <w:rPr>
           <w:lang w:val="en-US"/>
         </w:rPr>
@@ -1845,6 +1768,83 @@
           <w:lang w:val="en-US"/>
         </w:rPr>
         <w:lastRenderedPageBreak/>
+        <w:t>In the console output, it can be seen that each consumer receives the same package (marked by the sequence number) at the same time. Consumer 1 is marked in red, consumer 2 is marked in green.</w:t>
+      </w:r>
+      <w:bookmarkStart w:id="0" w:name="_GoBack"/>
+      <w:bookmarkEnd w:id="0"/>
+    </w:p>
+    <w:p>
+      <w:pPr>
+        <w:jc w:val="center"/>
+        <w:rPr>
+          <w:lang w:val="en-US"/>
+        </w:rPr>
+      </w:pPr>
+      <w:r>
+        <w:rPr>
+          <w:noProof/>
+        </w:rPr>
+        <w:drawing>
+          <wp:inline distT="0" distB="0" distL="0" distR="0">
+            <wp:extent cx="4610659" cy="3524250"/>
+            <wp:effectExtent l="0" t="0" r="0" b="0"/>
+            <wp:docPr id="3" name="Billede 3"/>
+            <wp:cNvGraphicFramePr>
+              <a:graphicFrameLocks xmlns:a="http://schemas.openxmlformats.org/drawingml/2006/main" noChangeAspect="1"/>
+            </wp:cNvGraphicFramePr>
+            <a:graphic xmlns:a="http://schemas.openxmlformats.org/drawingml/2006/main">
+              <a:graphicData uri="http://schemas.openxmlformats.org/drawingml/2006/picture">
+                <pic:pic xmlns:pic="http://schemas.openxmlformats.org/drawingml/2006/picture">
+                  <pic:nvPicPr>
+                    <pic:cNvPr id="0" name="Picture 1"/>
+                    <pic:cNvPicPr>
+                      <a:picLocks noChangeAspect="1" noChangeArrowheads="1"/>
+                    </pic:cNvPicPr>
+                  </pic:nvPicPr>
+                  <pic:blipFill>
+                    <a:blip r:embed="rId16">
+                      <a:extLst>
+                        <a:ext uri="{28A0092B-C50C-407E-A947-70E740481C1C}">
+                          <a14:useLocalDpi xmlns:a14="http://schemas.microsoft.com/office/drawing/2010/main" val="0"/>
+                        </a:ext>
+                      </a:extLst>
+                    </a:blip>
+                    <a:srcRect/>
+                    <a:stretch>
+                      <a:fillRect/>
+                    </a:stretch>
+                  </pic:blipFill>
+                  <pic:spPr bwMode="auto">
+                    <a:xfrm>
+                      <a:off x="0" y="0"/>
+                      <a:ext cx="4625940" cy="3535930"/>
+                    </a:xfrm>
+                    <a:prstGeom prst="rect">
+                      <a:avLst/>
+                    </a:prstGeom>
+                    <a:noFill/>
+                    <a:ln>
+                      <a:noFill/>
+                    </a:ln>
+                  </pic:spPr>
+                </pic:pic>
+              </a:graphicData>
+            </a:graphic>
+          </wp:inline>
+        </w:drawing>
+      </w:r>
+    </w:p>
+    <w:p>
+      <w:pPr>
+        <w:pStyle w:val="Overskrift2"/>
+        <w:rPr>
+          <w:lang w:val="en-US"/>
+        </w:rPr>
+      </w:pPr>
+      <w:r>
+        <w:rPr>
+          <w:lang w:val="en-US"/>
+        </w:rPr>
         <w:t>3.4</w:t>
       </w:r>
     </w:p>
@@ -1896,7 +1896,7 @@
                     </pic:cNvPicPr>
                   </pic:nvPicPr>
                   <pic:blipFill>
-                    <a:blip r:embed="rId16">
+                    <a:blip r:embed="rId17">
                       <a:extLst>
                         <a:ext uri="{28A0092B-C50C-407E-A947-70E740481C1C}">
                           <a14:useLocalDpi xmlns:a14="http://schemas.microsoft.com/office/drawing/2010/main" val="0"/>
@@ -2074,49 +2074,41 @@
         <w:rPr>
           <w:lang w:val="en-US"/>
         </w:rPr>
+        <w:t>As usually, the top module initializes all the signals mm. It also creates the clock and creates the traces on the signals.</w:t>
+      </w:r>
+      <w:r>
+        <w:rPr>
+          <w:lang w:val="en-US"/>
+        </w:rPr>
+        <w:t xml:space="preserve"> SC_METHOD(</w:t>
+      </w:r>
+      <w:proofErr w:type="spellStart"/>
+      <w:r>
+        <w:rPr>
+          <w:lang w:val="en-US"/>
+        </w:rPr>
+        <w:t>clock_signal</w:t>
+      </w:r>
+      <w:proofErr w:type="spellEnd"/>
+      <w:r>
+        <w:rPr>
+          <w:lang w:val="en-US"/>
+        </w:rPr>
+        <w:t>) uses static sensitivity to be called every time the clock raised.</w:t>
+      </w:r>
+    </w:p>
+    <w:p>
+      <w:pPr>
+        <w:jc w:val="center"/>
+        <w:rPr>
+          <w:lang w:val="en-US"/>
+        </w:rPr>
+      </w:pPr>
+      <w:r>
+        <w:rPr>
+          <w:noProof/>
+        </w:rPr>
         <w:lastRenderedPageBreak/>
-        <w:t>As usually, the top module initializes all the signals mm. It also creates the clock and creates the traces on the signals.</w:t>
-      </w:r>
-      <w:r>
-        <w:rPr>
-          <w:lang w:val="en-US"/>
-        </w:rPr>
-        <w:t xml:space="preserve"> SC_</w:t>
-      </w:r>
-      <w:proofErr w:type="gramStart"/>
-      <w:r>
-        <w:rPr>
-          <w:lang w:val="en-US"/>
-        </w:rPr>
-        <w:t>METHOD(</w:t>
-      </w:r>
-      <w:proofErr w:type="spellStart"/>
-      <w:proofErr w:type="gramEnd"/>
-      <w:r>
-        <w:rPr>
-          <w:lang w:val="en-US"/>
-        </w:rPr>
-        <w:t>clock_signal</w:t>
-      </w:r>
-      <w:proofErr w:type="spellEnd"/>
-      <w:r>
-        <w:rPr>
-          <w:lang w:val="en-US"/>
-        </w:rPr>
-        <w:t>) uses static sensitivity to be called every time the clock raised.</w:t>
-      </w:r>
-    </w:p>
-    <w:p>
-      <w:pPr>
-        <w:jc w:val="center"/>
-        <w:rPr>
-          <w:lang w:val="en-US"/>
-        </w:rPr>
-      </w:pPr>
-      <w:r>
-        <w:rPr>
-          <w:noProof/>
-        </w:rPr>
         <w:drawing>
           <wp:inline distT="0" distB="0" distL="0" distR="0">
             <wp:extent cx="4172748" cy="6819900"/>
@@ -2135,7 +2127,7 @@
                     </pic:cNvPicPr>
                   </pic:nvPicPr>
                   <pic:blipFill>
-                    <a:blip r:embed="rId17">
+                    <a:blip r:embed="rId18">
                       <a:extLst>
                         <a:ext uri="{28A0092B-C50C-407E-A947-70E740481C1C}">
                           <a14:useLocalDpi xmlns:a14="http://schemas.microsoft.com/office/drawing/2010/main" val="0"/>
@@ -2209,35 +2201,35 @@
         <w:rPr>
           <w:lang w:val="en-US"/>
         </w:rPr>
+        <w:t xml:space="preserve">The </w:t>
+      </w:r>
+      <w:proofErr w:type="spellStart"/>
+      <w:r>
+        <w:rPr>
+          <w:lang w:val="en-US"/>
+        </w:rPr>
+        <w:t>dataSource</w:t>
+      </w:r>
+      <w:proofErr w:type="spellEnd"/>
+      <w:r>
+        <w:rPr>
+          <w:lang w:val="en-US"/>
+        </w:rPr>
+        <w:t xml:space="preserve"> looks like this:</w:t>
+      </w:r>
+    </w:p>
+    <w:p>
+      <w:pPr>
+        <w:jc w:val="center"/>
+        <w:rPr>
+          <w:lang w:val="en-US"/>
+        </w:rPr>
+      </w:pPr>
+      <w:r>
+        <w:rPr>
+          <w:noProof/>
+        </w:rPr>
         <w:lastRenderedPageBreak/>
-        <w:t xml:space="preserve">The </w:t>
-      </w:r>
-      <w:proofErr w:type="spellStart"/>
-      <w:r>
-        <w:rPr>
-          <w:lang w:val="en-US"/>
-        </w:rPr>
-        <w:t>dataSource</w:t>
-      </w:r>
-      <w:proofErr w:type="spellEnd"/>
-      <w:r>
-        <w:rPr>
-          <w:lang w:val="en-US"/>
-        </w:rPr>
-        <w:t xml:space="preserve"> looks like this:</w:t>
-      </w:r>
-    </w:p>
-    <w:p>
-      <w:pPr>
-        <w:jc w:val="center"/>
-        <w:rPr>
-          <w:lang w:val="en-US"/>
-        </w:rPr>
-      </w:pPr>
-      <w:r>
-        <w:rPr>
-          <w:noProof/>
-        </w:rPr>
         <w:drawing>
           <wp:inline distT="0" distB="0" distL="0" distR="0">
             <wp:extent cx="3177540" cy="3659846"/>
@@ -2256,7 +2248,7 @@
                     </pic:cNvPicPr>
                   </pic:nvPicPr>
                   <pic:blipFill>
-                    <a:blip r:embed="rId18">
+                    <a:blip r:embed="rId19">
                       <a:extLst>
                         <a:ext uri="{28A0092B-C50C-407E-A947-70E740481C1C}">
                           <a14:useLocalDpi xmlns:a14="http://schemas.microsoft.com/office/drawing/2010/main" val="0"/>
@@ -2324,21 +2316,7 @@
         <w:rPr>
           <w:lang w:val="en-US"/>
         </w:rPr>
-        <w:t xml:space="preserve">, so it only sends data when the valid signal is high, and 1 with a 1 clock cycle delay from when the ready signal is high. If not, it only sends </w:t>
-      </w:r>
-      <w:proofErr w:type="gramStart"/>
-      <w:r>
-        <w:rPr>
-          <w:lang w:val="en-US"/>
-        </w:rPr>
-        <w:t>zero’s</w:t>
-      </w:r>
-      <w:proofErr w:type="gramEnd"/>
-      <w:r>
-        <w:rPr>
-          <w:lang w:val="en-US"/>
-        </w:rPr>
-        <w:t xml:space="preserve"> to simulate not receiving data. </w:t>
+        <w:t xml:space="preserve">, so it only sends data when the valid signal is high, and 1 with a 1 clock cycle delay from when the ready signal is high. If not, it only sends zero’s to simulate not receiving data. </w:t>
       </w:r>
     </w:p>
     <w:p>
@@ -2395,7 +2373,7 @@
                     </pic:cNvPicPr>
                   </pic:nvPicPr>
                   <pic:blipFill>
-                    <a:blip r:embed="rId19">
+                    <a:blip r:embed="rId20">
                       <a:extLst>
                         <a:ext uri="{28A0092B-C50C-407E-A947-70E740481C1C}">
                           <a14:useLocalDpi xmlns:a14="http://schemas.microsoft.com/office/drawing/2010/main" val="0"/>
@@ -2444,35 +2422,7 @@
         <w:rPr>
           <w:lang w:val="en-US"/>
         </w:rPr>
-        <w:t xml:space="preserve">It waits one clock </w:t>
-      </w:r>
-      <w:proofErr w:type="gramStart"/>
-      <w:r>
-        <w:rPr>
-          <w:lang w:val="en-US"/>
-        </w:rPr>
-        <w:t>cycle, and</w:t>
-      </w:r>
-      <w:proofErr w:type="gramEnd"/>
-      <w:r>
-        <w:rPr>
-          <w:lang w:val="en-US"/>
-        </w:rPr>
-        <w:t xml:space="preserve"> pulls the ready signal high for the source to react on. Then it itself expects the valid signal, after which it will read the data from the queue. On the third cycle, it sets the ready-signal low, which is the cycle in which it will receive </w:t>
-      </w:r>
-      <w:proofErr w:type="gramStart"/>
-      <w:r>
-        <w:rPr>
-          <w:lang w:val="en-US"/>
-        </w:rPr>
-        <w:t>zero’s</w:t>
-      </w:r>
-      <w:proofErr w:type="gramEnd"/>
-      <w:r>
-        <w:rPr>
-          <w:lang w:val="en-US"/>
-        </w:rPr>
-        <w:t xml:space="preserve"> from the source.</w:t>
+        <w:t>It waits one clock cycle, and pulls the ready signal high for the source to react on. Then it itself expects the valid signal, after which it will read the data from the queue. On the third cycle, it sets the ready-signal low, which is the cycle in which it will receive zero’s from the source.</w:t>
       </w:r>
     </w:p>
     <w:p>
@@ -2530,7 +2480,7 @@
                     </pic:cNvPicPr>
                   </pic:nvPicPr>
                   <pic:blipFill>
-                    <a:blip r:embed="rId20">
+                    <a:blip r:embed="rId21">
                       <a:extLst>
                         <a:ext uri="{28A0092B-C50C-407E-A947-70E740481C1C}">
                           <a14:useLocalDpi xmlns:a14="http://schemas.microsoft.com/office/drawing/2010/main" val="0"/>
@@ -2578,21 +2528,7 @@
         <w:rPr>
           <w:lang w:val="en-US"/>
         </w:rPr>
-        <w:t xml:space="preserve"> data byte is </w:t>
-      </w:r>
-      <w:proofErr w:type="gramStart"/>
-      <w:r>
-        <w:rPr>
-          <w:lang w:val="en-US"/>
-        </w:rPr>
-        <w:t>send</w:t>
-      </w:r>
-      <w:proofErr w:type="gramEnd"/>
-      <w:r>
-        <w:rPr>
-          <w:lang w:val="en-US"/>
-        </w:rPr>
-        <w:t xml:space="preserve"> out every clock-cycle</w:t>
+        <w:t xml:space="preserve"> data byte is send out every clock-cycle</w:t>
       </w:r>
       <w:r>
         <w:rPr>
@@ -2617,21 +2553,7 @@
         <w:rPr>
           <w:lang w:val="en-US"/>
         </w:rPr>
-        <w:t xml:space="preserve"> so they can be chosen </w:t>
-      </w:r>
-      <w:proofErr w:type="gramStart"/>
-      <w:r>
-        <w:rPr>
-          <w:lang w:val="en-US"/>
-        </w:rPr>
-        <w:t>manually, but</w:t>
-      </w:r>
-      <w:proofErr w:type="gramEnd"/>
-      <w:r>
-        <w:rPr>
-          <w:lang w:val="en-US"/>
-        </w:rPr>
-        <w:t xml:space="preserve"> does not affect the code in the source or sink for now.</w:t>
+        <w:t xml:space="preserve"> so they can be chosen manually, but does not affect the code in the source or sink for now.</w:t>
       </w:r>
     </w:p>
     <w:sectPr>
@@ -2661,7 +2583,7 @@
       </w:pPr>
     </w:pPrDefault>
   </w:docDefaults>
-  <w:latentStyles w:defLockedState="0" w:defUIPriority="99" w:defSemiHidden="0" w:defUnhideWhenUsed="0" w:defQFormat="0" w:count="375">
+  <w:latentStyles w:defLockedState="0" w:defUIPriority="99" w:defSemiHidden="0" w:defUnhideWhenUsed="0" w:defQFormat="0" w:count="377">
     <w:lsdException w:name="Normal" w:uiPriority="0" w:qFormat="1"/>
     <w:lsdException w:name="heading 1" w:uiPriority="9" w:qFormat="1"/>
     <w:lsdException w:name="heading 2" w:semiHidden="1" w:uiPriority="9" w:unhideWhenUsed="1" w:qFormat="1"/>
@@ -2767,7 +2689,6 @@
     <w:lsdException w:name="HTML Sample" w:semiHidden="1" w:unhideWhenUsed="1"/>
     <w:lsdException w:name="HTML Typewriter" w:semiHidden="1" w:unhideWhenUsed="1"/>
     <w:lsdException w:name="HTML Variable" w:semiHidden="1" w:unhideWhenUsed="1"/>
-    <w:lsdException w:name="Normal Table" w:semiHidden="1" w:unhideWhenUsed="1"/>
     <w:lsdException w:name="annotation subject" w:semiHidden="1" w:unhideWhenUsed="1"/>
     <w:lsdException w:name="No List" w:semiHidden="1" w:unhideWhenUsed="1"/>
     <w:lsdException w:name="Outline List 1" w:semiHidden="1" w:unhideWhenUsed="1"/>
@@ -2813,11 +2734,9 @@
     <w:lsdException w:name="Table Subtle 1" w:semiHidden="1" w:unhideWhenUsed="1"/>
     <w:lsdException w:name="Table Subtle 2" w:semiHidden="1" w:unhideWhenUsed="1"/>
     <w:lsdException w:name="Table Web 1" w:semiHidden="1" w:unhideWhenUsed="1"/>
-    <w:lsdException w:name="Table Web 2" w:semiHidden="1" w:unhideWhenUsed="1"/>
     <w:lsdException w:name="Table Web 3" w:semiHidden="1" w:unhideWhenUsed="1"/>
     <w:lsdException w:name="Balloon Text" w:semiHidden="1" w:unhideWhenUsed="1"/>
     <w:lsdException w:name="Table Grid" w:uiPriority="39"/>
-    <w:lsdException w:name="Table Theme" w:semiHidden="1" w:unhideWhenUsed="1"/>
     <w:lsdException w:name="Placeholder Text" w:semiHidden="1"/>
     <w:lsdException w:name="No Spacing" w:uiPriority="1" w:qFormat="1"/>
     <w:lsdException w:name="Light Shading" w:uiPriority="60"/>
@@ -3037,16 +2956,18 @@
     <w:lsdException w:name="Smart Hyperlink" w:semiHidden="1" w:unhideWhenUsed="1"/>
     <w:lsdException w:name="Hashtag" w:semiHidden="1" w:unhideWhenUsed="1"/>
     <w:lsdException w:name="Unresolved Mention" w:semiHidden="1" w:unhideWhenUsed="1"/>
+    <w:lsdException w:name="Smart Link" w:semiHidden="1" w:unhideWhenUsed="1"/>
+    <w:lsdException w:name="Smart Link Error" w:semiHidden="1" w:unhideWhenUsed="1"/>
   </w:latentStyles>
   <w:style w:type="paragraph" w:default="1" w:styleId="Normal">
     <w:name w:val="Normal"/>
     <w:qFormat/>
   </w:style>
-  <w:style w:type="paragraph" w:styleId="Heading1">
+  <w:style w:type="paragraph" w:styleId="Overskrift1">
     <w:name w:val="heading 1"/>
     <w:basedOn w:val="Normal"/>
     <w:next w:val="Normal"/>
-    <w:link w:val="Heading1Char"/>
+    <w:link w:val="Overskrift1Tegn"/>
     <w:uiPriority w:val="9"/>
     <w:qFormat/>
     <w:rsid w:val="00412B6D"/>
@@ -3063,11 +2984,11 @@
       <w:szCs w:val="32"/>
     </w:rPr>
   </w:style>
-  <w:style w:type="paragraph" w:styleId="Heading2">
+  <w:style w:type="paragraph" w:styleId="Overskrift2">
     <w:name w:val="heading 2"/>
     <w:basedOn w:val="Normal"/>
     <w:next w:val="Normal"/>
-    <w:link w:val="Heading2Char"/>
+    <w:link w:val="Overskrift2Tegn"/>
     <w:uiPriority w:val="9"/>
     <w:unhideWhenUsed/>
     <w:qFormat/>
@@ -3085,13 +3006,13 @@
       <w:szCs w:val="26"/>
     </w:rPr>
   </w:style>
-  <w:style w:type="character" w:default="1" w:styleId="DefaultParagraphFont">
+  <w:style w:type="character" w:default="1" w:styleId="Standardskrifttypeiafsnit">
     <w:name w:val="Default Paragraph Font"/>
     <w:uiPriority w:val="1"/>
     <w:semiHidden/>
     <w:unhideWhenUsed/>
   </w:style>
-  <w:style w:type="table" w:default="1" w:styleId="TableNormal">
+  <w:style w:type="table" w:default="1" w:styleId="Tabel-Normal">
     <w:name w:val="Normal Table"/>
     <w:uiPriority w:val="99"/>
     <w:semiHidden/>
@@ -3106,7 +3027,7 @@
       </w:tblCellMar>
     </w:tblPr>
   </w:style>
-  <w:style w:type="numbering" w:default="1" w:styleId="NoList">
+  <w:style w:type="numbering" w:default="1" w:styleId="Ingenoversigt">
     <w:name w:val="No List"/>
     <w:uiPriority w:val="99"/>
     <w:semiHidden/>
@@ -3128,10 +3049,10 @@
       <w:szCs w:val="24"/>
     </w:rPr>
   </w:style>
-  <w:style w:type="character" w:customStyle="1" w:styleId="Heading2Char">
-    <w:name w:val="Heading 2 Char"/>
-    <w:basedOn w:val="DefaultParagraphFont"/>
-    <w:link w:val="Heading2"/>
+  <w:style w:type="character" w:customStyle="1" w:styleId="Overskrift2Tegn">
+    <w:name w:val="Overskrift 2 Tegn"/>
+    <w:basedOn w:val="Standardskrifttypeiafsnit"/>
+    <w:link w:val="Overskrift2"/>
     <w:uiPriority w:val="9"/>
     <w:rsid w:val="00867F87"/>
     <w:rPr>
@@ -3141,10 +3062,10 @@
       <w:szCs w:val="26"/>
     </w:rPr>
   </w:style>
-  <w:style w:type="paragraph" w:styleId="BalloonText">
+  <w:style w:type="paragraph" w:styleId="Markeringsbobletekst">
     <w:name w:val="Balloon Text"/>
     <w:basedOn w:val="Normal"/>
-    <w:link w:val="BalloonTextChar"/>
+    <w:link w:val="MarkeringsbobletekstTegn"/>
     <w:uiPriority w:val="99"/>
     <w:semiHidden/>
     <w:unhideWhenUsed/>
@@ -3158,10 +3079,10 @@
       <w:szCs w:val="18"/>
     </w:rPr>
   </w:style>
-  <w:style w:type="character" w:customStyle="1" w:styleId="BalloonTextChar">
-    <w:name w:val="Balloon Text Char"/>
-    <w:basedOn w:val="DefaultParagraphFont"/>
-    <w:link w:val="BalloonText"/>
+  <w:style w:type="character" w:customStyle="1" w:styleId="MarkeringsbobletekstTegn">
+    <w:name w:val="Markeringsbobletekst Tegn"/>
+    <w:basedOn w:val="Standardskrifttypeiafsnit"/>
+    <w:link w:val="Markeringsbobletekst"/>
     <w:uiPriority w:val="99"/>
     <w:semiHidden/>
     <w:rsid w:val="00DC0302"/>
@@ -3173,13 +3094,13 @@
   </w:style>
   <w:style w:type="character" w:customStyle="1" w:styleId="5yl5">
     <w:name w:val="_5yl5"/>
-    <w:basedOn w:val="DefaultParagraphFont"/>
+    <w:basedOn w:val="Standardskrifttypeiafsnit"/>
     <w:rsid w:val="00412B6D"/>
   </w:style>
-  <w:style w:type="character" w:customStyle="1" w:styleId="Heading1Char">
-    <w:name w:val="Heading 1 Char"/>
-    <w:basedOn w:val="DefaultParagraphFont"/>
-    <w:link w:val="Heading1"/>
+  <w:style w:type="character" w:customStyle="1" w:styleId="Overskrift1Tegn">
+    <w:name w:val="Overskrift 1 Tegn"/>
+    <w:basedOn w:val="Standardskrifttypeiafsnit"/>
+    <w:link w:val="Overskrift1"/>
     <w:uiPriority w:val="9"/>
     <w:rsid w:val="00412B6D"/>
     <w:rPr>
@@ -3191,7 +3112,7 @@
   </w:style>
   <w:style w:type="character" w:styleId="Hyperlink">
     <w:name w:val="Hyperlink"/>
-    <w:basedOn w:val="DefaultParagraphFont"/>
+    <w:basedOn w:val="Standardskrifttypeiafsnit"/>
     <w:uiPriority w:val="99"/>
     <w:semiHidden/>
     <w:unhideWhenUsed/>

</xml_diff>

<commit_message>
Updated ex. 2, 3 and 4 docs.
</commit_message>
<xml_diff>
--- a/Assignment1.docx
+++ b/Assignment1.docx
@@ -67,23 +67,7 @@
           <w:rStyle w:val="5yl5"/>
           <w:lang w:val="en-US"/>
         </w:rPr>
-        <w:t xml:space="preserve">Yang </w:t>
-      </w:r>
-      <w:proofErr w:type="spellStart"/>
-      <w:r>
-        <w:rPr>
-          <w:rStyle w:val="5yl5"/>
-          <w:lang w:val="en-US"/>
-        </w:rPr>
-        <w:t>Hanshou</w:t>
-      </w:r>
-      <w:proofErr w:type="spellEnd"/>
-      <w:r>
-        <w:rPr>
-          <w:rStyle w:val="5yl5"/>
-          <w:lang w:val="en-US"/>
-        </w:rPr>
-        <w:t>, 201902791</w:t>
+        <w:t>Yang Hanshou, 201902791</w:t>
       </w:r>
     </w:p>
     <w:p>
@@ -132,20 +116,8 @@
           <w:szCs w:val="32"/>
           <w:lang w:val="en-US"/>
         </w:rPr>
-        <w:t xml:space="preserve">System level modeling using </w:t>
-      </w:r>
-      <w:proofErr w:type="spellStart"/>
-      <w:r>
-        <w:rPr>
-          <w:b/>
-          <w:bCs/>
-          <w:sz w:val="32"/>
-          <w:szCs w:val="32"/>
-          <w:lang w:val="en-US"/>
-        </w:rPr>
-        <w:t>SystemC</w:t>
-      </w:r>
-      <w:proofErr w:type="spellEnd"/>
+        <w:t>System level modeling using SystemC</w:t>
+      </w:r>
     </w:p>
     <w:p>
       <w:pPr>
@@ -193,21 +165,7 @@
         <w:rPr>
           <w:lang w:val="en-US"/>
         </w:rPr>
-        <w:t>The module ’</w:t>
-      </w:r>
-      <w:proofErr w:type="spellStart"/>
-      <w:r>
-        <w:rPr>
-          <w:lang w:val="en-US"/>
-        </w:rPr>
-        <w:t>moduleSingle</w:t>
-      </w:r>
-      <w:proofErr w:type="spellEnd"/>
-      <w:r>
-        <w:rPr>
-          <w:lang w:val="en-US"/>
-        </w:rPr>
-        <w:t>’ is cr</w:t>
+        <w:t>The module ’moduleSingle’ is cr</w:t>
       </w:r>
       <w:r>
         <w:rPr>
@@ -296,41 +254,19 @@
         <w:rPr>
           <w:lang w:val="en-US"/>
         </w:rPr>
-        <w:t xml:space="preserve"> </w:t>
-      </w:r>
-      <w:proofErr w:type="spellStart"/>
-      <w:r>
-        <w:rPr>
-          <w:lang w:val="en-US"/>
-        </w:rPr>
-        <w:t>my_method</w:t>
-      </w:r>
-      <w:proofErr w:type="spellEnd"/>
-      <w:r>
-        <w:rPr>
-          <w:lang w:val="en-US"/>
-        </w:rPr>
-        <w:t xml:space="preserve"> is called </w:t>
-      </w:r>
-      <w:proofErr w:type="spellStart"/>
-      <w:r>
-        <w:rPr>
-          <w:lang w:val="en-US"/>
-        </w:rPr>
-        <w:t>e</w:t>
-      </w:r>
-      <w:r>
-        <w:rPr>
-          <w:lang w:val="en-US"/>
-        </w:rPr>
-        <w:t>verytime</w:t>
-      </w:r>
-      <w:proofErr w:type="spellEnd"/>
-      <w:r>
-        <w:rPr>
-          <w:lang w:val="en-US"/>
-        </w:rPr>
-        <w:t xml:space="preserve"> the event is raised.</w:t>
+        <w:t xml:space="preserve"> my_method</w:t>
+      </w:r>
+      <w:r>
+        <w:rPr>
+          <w:lang w:val="en-US"/>
+        </w:rPr>
+        <w:t xml:space="preserve"> is called e</w:t>
+      </w:r>
+      <w:r>
+        <w:rPr>
+          <w:lang w:val="en-US"/>
+        </w:rPr>
+        <w:t>verytime the event is raised.</w:t>
       </w:r>
     </w:p>
     <w:p>
@@ -453,47 +389,19 @@
         <w:rPr>
           <w:lang w:val="en-US"/>
         </w:rPr>
-        <w:t xml:space="preserve"> </w:t>
-      </w:r>
-      <w:proofErr w:type="spellStart"/>
-      <w:r>
-        <w:rPr>
-          <w:lang w:val="en-US"/>
-        </w:rPr>
-        <w:t>counter_event.notify</w:t>
-      </w:r>
-      <w:proofErr w:type="spellEnd"/>
-      <w:r>
-        <w:rPr>
-          <w:lang w:val="en-US"/>
-        </w:rPr>
-        <w:t xml:space="preserve">() </w:t>
-      </w:r>
-      <w:r>
-        <w:rPr>
-          <w:lang w:val="en-US"/>
-        </w:rPr>
-        <w:t xml:space="preserve">every other </w:t>
-      </w:r>
-      <w:proofErr w:type="spellStart"/>
-      <w:r>
-        <w:rPr>
-          <w:lang w:val="en-US"/>
-        </w:rPr>
-        <w:t>ms</w:t>
-      </w:r>
-      <w:r>
-        <w:rPr>
-          <w:lang w:val="en-US"/>
-        </w:rPr>
-        <w:t>.</w:t>
-      </w:r>
-      <w:proofErr w:type="spellEnd"/>
-      <w:r>
-        <w:rPr>
-          <w:lang w:val="en-US"/>
-        </w:rPr>
-        <w:t xml:space="preserve"> </w:t>
+        <w:t xml:space="preserve"> counter_event.notify() </w:t>
+      </w:r>
+      <w:r>
+        <w:rPr>
+          <w:lang w:val="en-US"/>
+        </w:rPr>
+        <w:t>every other ms</w:t>
+      </w:r>
+      <w:r>
+        <w:rPr>
+          <w:lang w:val="en-US"/>
+        </w:rPr>
+        <w:t xml:space="preserve">. </w:t>
       </w:r>
       <w:r>
         <w:rPr>
@@ -505,21 +413,7 @@
         <w:rPr>
           <w:lang w:val="en-US"/>
         </w:rPr>
-        <w:t xml:space="preserve">limited to 200 </w:t>
-      </w:r>
-      <w:proofErr w:type="spellStart"/>
-      <w:r>
-        <w:rPr>
-          <w:lang w:val="en-US"/>
-        </w:rPr>
-        <w:t>ms</w:t>
-      </w:r>
-      <w:proofErr w:type="spellEnd"/>
-      <w:r>
-        <w:rPr>
-          <w:lang w:val="en-US"/>
-        </w:rPr>
-        <w:t>:</w:t>
+        <w:t>limited to 200 ms:</w:t>
       </w:r>
     </w:p>
     <w:p>
@@ -682,21 +576,7 @@
         <w:rPr>
           <w:lang w:val="en-US"/>
         </w:rPr>
-        <w:t xml:space="preserve"> </w:t>
-      </w:r>
-      <w:proofErr w:type="spellStart"/>
-      <w:r>
-        <w:rPr>
-          <w:lang w:val="en-US"/>
-        </w:rPr>
-        <w:t>sc_uint</w:t>
-      </w:r>
-      <w:proofErr w:type="spellEnd"/>
-      <w:r>
-        <w:rPr>
-          <w:lang w:val="en-US"/>
-        </w:rPr>
-        <w:t xml:space="preserve">&lt;4&gt; counter </w:t>
+        <w:t xml:space="preserve"> sc_uint&lt;4&gt; counter </w:t>
       </w:r>
       <w:r>
         <w:rPr>
@@ -755,7 +635,25 @@
         <w:rPr>
           <w:lang w:val="en-US"/>
         </w:rPr>
-        <w:t>vents and the method is created:</w:t>
+        <w:t xml:space="preserve">vents and the method </w:t>
+      </w:r>
+      <w:r>
+        <w:rPr>
+          <w:lang w:val="en-US"/>
+        </w:rPr>
+        <w:t>are</w:t>
+      </w:r>
+      <w:r>
+        <w:rPr>
+          <w:lang w:val="en-US"/>
+        </w:rPr>
+        <w:t xml:space="preserve"> created</w:t>
+      </w:r>
+      <w:r>
+        <w:rPr>
+          <w:lang w:val="en-US"/>
+        </w:rPr>
+        <w:t>. It’s worth noting, that since the trigger function of method A is dynamically sensitive, it needs to be initialized in order to call next_trigger() the first time.</w:t>
       </w:r>
     </w:p>
     <w:p>
@@ -767,10 +665,10 @@
           <w:noProof/>
         </w:rPr>
         <w:drawing>
-          <wp:inline distT="0" distB="0" distL="0" distR="0">
-            <wp:extent cx="2057400" cy="2948940"/>
-            <wp:effectExtent l="0" t="0" r="0" b="3810"/>
-            <wp:docPr id="7" name="Picture 7" descr="https://i.gyazo.com/c7230b3aec092327caea2bc19b605686.png"/>
+          <wp:inline distT="0" distB="0" distL="0" distR="0" wp14:anchorId="4A2C1285" wp14:editId="5D014E4A">
+            <wp:extent cx="6120130" cy="2319020"/>
+            <wp:effectExtent l="0" t="0" r="0" b="5080"/>
+            <wp:docPr id="4" name="Billede 4"/>
             <wp:cNvGraphicFramePr>
               <a:graphicFrameLocks xmlns:a="http://schemas.openxmlformats.org/drawingml/2006/main" noChangeAspect="1"/>
             </wp:cNvGraphicFramePr>
@@ -778,36 +676,23 @@
               <a:graphicData uri="http://schemas.openxmlformats.org/drawingml/2006/picture">
                 <pic:pic xmlns:pic="http://schemas.openxmlformats.org/drawingml/2006/picture">
                   <pic:nvPicPr>
-                    <pic:cNvPr id="0" name="Picture 13" descr="https://i.gyazo.com/c7230b3aec092327caea2bc19b605686.png"/>
-                    <pic:cNvPicPr>
-                      <a:picLocks noChangeAspect="1" noChangeArrowheads="1"/>
-                    </pic:cNvPicPr>
+                    <pic:cNvPr id="1" name=""/>
+                    <pic:cNvPicPr/>
                   </pic:nvPicPr>
                   <pic:blipFill>
-                    <a:blip r:embed="rId8">
-                      <a:extLst>
-                        <a:ext uri="{28A0092B-C50C-407E-A947-70E740481C1C}">
-                          <a14:useLocalDpi xmlns:a14="http://schemas.microsoft.com/office/drawing/2010/main" val="0"/>
-                        </a:ext>
-                      </a:extLst>
-                    </a:blip>
-                    <a:srcRect/>
+                    <a:blip r:embed="rId8"/>
                     <a:stretch>
                       <a:fillRect/>
                     </a:stretch>
                   </pic:blipFill>
-                  <pic:spPr bwMode="auto">
+                  <pic:spPr>
                     <a:xfrm>
                       <a:off x="0" y="0"/>
-                      <a:ext cx="2057400" cy="2948940"/>
+                      <a:ext cx="6120130" cy="2319020"/>
                     </a:xfrm>
                     <a:prstGeom prst="rect">
                       <a:avLst/>
                     </a:prstGeom>
-                    <a:noFill/>
-                    <a:ln>
-                      <a:noFill/>
-                    </a:ln>
                   </pic:spPr>
                 </pic:pic>
               </a:graphicData>
@@ -832,7 +717,7 @@
         <w:rPr>
           <w:lang w:val="en-US"/>
         </w:rPr>
-        <w:t>looks like this:</w:t>
+        <w:t>look like this:</w:t>
       </w:r>
     </w:p>
     <w:p>
@@ -847,10 +732,10 @@
           <w:noProof/>
         </w:rPr>
         <w:drawing>
-          <wp:inline distT="0" distB="0" distL="0" distR="0">
-            <wp:extent cx="4785360" cy="4411283"/>
-            <wp:effectExtent l="0" t="0" r="0" b="8890"/>
-            <wp:docPr id="8" name="Picture 8" descr="https://i.gyazo.com/c4f4c120245c2b24edf7ed9ad12fded0.png"/>
+          <wp:inline distT="0" distB="0" distL="0" distR="0" wp14:anchorId="02B777D0" wp14:editId="21CF6333">
+            <wp:extent cx="4235536" cy="4902200"/>
+            <wp:effectExtent l="0" t="0" r="0" b="0"/>
+            <wp:docPr id="16" name="Billede 16"/>
             <wp:cNvGraphicFramePr>
               <a:graphicFrameLocks xmlns:a="http://schemas.openxmlformats.org/drawingml/2006/main" noChangeAspect="1"/>
             </wp:cNvGraphicFramePr>
@@ -858,36 +743,23 @@
               <a:graphicData uri="http://schemas.openxmlformats.org/drawingml/2006/picture">
                 <pic:pic xmlns:pic="http://schemas.openxmlformats.org/drawingml/2006/picture">
                   <pic:nvPicPr>
-                    <pic:cNvPr id="0" name="Picture 15" descr="https://i.gyazo.com/c4f4c120245c2b24edf7ed9ad12fded0.png"/>
-                    <pic:cNvPicPr>
-                      <a:picLocks noChangeAspect="1" noChangeArrowheads="1"/>
-                    </pic:cNvPicPr>
+                    <pic:cNvPr id="1" name=""/>
+                    <pic:cNvPicPr/>
                   </pic:nvPicPr>
                   <pic:blipFill>
-                    <a:blip r:embed="rId9">
-                      <a:extLst>
-                        <a:ext uri="{28A0092B-C50C-407E-A947-70E740481C1C}">
-                          <a14:useLocalDpi xmlns:a14="http://schemas.microsoft.com/office/drawing/2010/main" val="0"/>
-                        </a:ext>
-                      </a:extLst>
-                    </a:blip>
-                    <a:srcRect/>
+                    <a:blip r:embed="rId9"/>
                     <a:stretch>
                       <a:fillRect/>
                     </a:stretch>
                   </pic:blipFill>
-                  <pic:spPr bwMode="auto">
+                  <pic:spPr>
                     <a:xfrm>
                       <a:off x="0" y="0"/>
-                      <a:ext cx="4802505" cy="4427088"/>
+                      <a:ext cx="4247429" cy="4915965"/>
                     </a:xfrm>
                     <a:prstGeom prst="rect">
                       <a:avLst/>
                     </a:prstGeom>
-                    <a:noFill/>
-                    <a:ln>
-                      <a:noFill/>
-                    </a:ln>
                   </pic:spPr>
                 </pic:pic>
               </a:graphicData>
@@ -907,179 +779,208 @@
           <w:lang w:val="en-US"/>
         </w:rPr>
         <w:lastRenderedPageBreak/>
-        <w:t xml:space="preserve">In </w:t>
-      </w:r>
-      <w:proofErr w:type="spellStart"/>
-      <w:r>
-        <w:rPr>
-          <w:lang w:val="en-US"/>
-        </w:rPr>
-        <w:t>methodA</w:t>
-      </w:r>
-      <w:proofErr w:type="spellEnd"/>
-      <w:r>
-        <w:rPr>
-          <w:lang w:val="en-US"/>
-        </w:rPr>
-        <w:t xml:space="preserve">(), dynamic sensitivity in the form of </w:t>
-      </w:r>
-      <w:proofErr w:type="spellStart"/>
-      <w:r>
-        <w:rPr>
-          <w:lang w:val="en-US"/>
-        </w:rPr>
-        <w:t>next_trigger</w:t>
-      </w:r>
-      <w:proofErr w:type="spellEnd"/>
-      <w:r>
-        <w:rPr>
-          <w:lang w:val="en-US"/>
-        </w:rPr>
-        <w:t>(</w:t>
-      </w:r>
-      <w:proofErr w:type="spellStart"/>
-      <w:r>
-        <w:rPr>
-          <w:lang w:val="en-US"/>
-        </w:rPr>
-        <w:t>eventA</w:t>
-      </w:r>
-      <w:proofErr w:type="spellEnd"/>
-      <w:r>
-        <w:rPr>
-          <w:lang w:val="en-US"/>
-        </w:rPr>
-        <w:t xml:space="preserve"> | </w:t>
-      </w:r>
-      <w:proofErr w:type="spellStart"/>
-      <w:r>
-        <w:rPr>
-          <w:lang w:val="en-US"/>
-        </w:rPr>
-        <w:t>eventB</w:t>
-      </w:r>
-      <w:proofErr w:type="spellEnd"/>
-      <w:r>
-        <w:rPr>
-          <w:lang w:val="en-US"/>
-        </w:rPr>
-        <w:t xml:space="preserve">) is used, </w:t>
-      </w:r>
-      <w:proofErr w:type="spellStart"/>
-      <w:r>
-        <w:rPr>
-          <w:lang w:val="en-US"/>
-        </w:rPr>
-        <w:t>så</w:t>
-      </w:r>
-      <w:proofErr w:type="spellEnd"/>
-      <w:r>
-        <w:rPr>
-          <w:lang w:val="en-US"/>
-        </w:rPr>
-        <w:t xml:space="preserve"> the method will be called by </w:t>
-      </w:r>
-      <w:r>
-        <w:rPr>
-          <w:lang w:val="en-US"/>
-        </w:rPr>
-        <w:t xml:space="preserve">if either of the events are called. If the program should work so that </w:t>
-      </w:r>
-      <w:proofErr w:type="spellStart"/>
-      <w:r>
-        <w:rPr>
-          <w:lang w:val="en-US"/>
-        </w:rPr>
-        <w:t>methodA</w:t>
-      </w:r>
-      <w:proofErr w:type="spellEnd"/>
-      <w:r>
-        <w:rPr>
-          <w:lang w:val="en-US"/>
-        </w:rPr>
-        <w:t xml:space="preserve"> knows exactly which event is called, signals would need to be used.</w:t>
-      </w:r>
-    </w:p>
-    <w:p>
-      <w:pPr>
-        <w:rPr>
-          <w:lang w:val="en-US"/>
-        </w:rPr>
-      </w:pPr>
-      <w:r>
-        <w:rPr>
-          <w:lang w:val="en-US"/>
-        </w:rPr>
-        <w:t xml:space="preserve">Both event </w:t>
-      </w:r>
-      <w:proofErr w:type="spellStart"/>
-      <w:r>
-        <w:rPr>
-          <w:lang w:val="en-US"/>
-        </w:rPr>
-        <w:t>threadA</w:t>
-      </w:r>
-      <w:proofErr w:type="spellEnd"/>
-      <w:r>
-        <w:rPr>
-          <w:lang w:val="en-US"/>
-        </w:rPr>
-        <w:t xml:space="preserve"> and </w:t>
-      </w:r>
-      <w:proofErr w:type="spellStart"/>
-      <w:r>
-        <w:rPr>
-          <w:lang w:val="en-US"/>
-        </w:rPr>
-        <w:t>threadB</w:t>
-      </w:r>
-      <w:proofErr w:type="spellEnd"/>
-      <w:r>
-        <w:rPr>
-          <w:lang w:val="en-US"/>
-        </w:rPr>
-        <w:t xml:space="preserve"> wait for their event to be called. If no event is called, the thread will timeout and restart. This it done in the wait function by specifying </w:t>
-      </w:r>
-      <w:proofErr w:type="spellStart"/>
-      <w:r>
-        <w:rPr>
-          <w:lang w:val="en-US"/>
-        </w:rPr>
-        <w:t>eventAack</w:t>
-      </w:r>
-      <w:proofErr w:type="spellEnd"/>
-      <w:r>
-        <w:rPr>
-          <w:lang w:val="en-US"/>
-        </w:rPr>
-        <w:t xml:space="preserve"> and </w:t>
-      </w:r>
-      <w:proofErr w:type="spellStart"/>
-      <w:r>
-        <w:rPr>
-          <w:lang w:val="en-US"/>
-        </w:rPr>
-        <w:t>eventBack</w:t>
-      </w:r>
-      <w:proofErr w:type="spellEnd"/>
-      <w:r>
-        <w:rPr>
-          <w:lang w:val="en-US"/>
-        </w:rPr>
-        <w:t xml:space="preserve"> as parameters.</w:t>
-      </w:r>
-    </w:p>
-    <w:p>
-      <w:pPr>
-        <w:rPr>
-          <w:lang w:val="en-US"/>
-        </w:rPr>
-      </w:pPr>
-      <w:r>
-        <w:rPr>
-          <w:lang w:val="en-US"/>
-        </w:rPr>
-        <w:t xml:space="preserve">The result looks like this: </w:t>
+        <w:t>In method</w:t>
+      </w:r>
+      <w:r>
+        <w:rPr>
+          <w:lang w:val="en-US"/>
+        </w:rPr>
+        <w:t>_</w:t>
+      </w:r>
+      <w:r>
+        <w:rPr>
+          <w:lang w:val="en-US"/>
+        </w:rPr>
+        <w:t xml:space="preserve">A(), </w:t>
+      </w:r>
+      <w:r>
+        <w:rPr>
+          <w:lang w:val="en-US"/>
+        </w:rPr>
+        <w:t xml:space="preserve">the method is initialized to be triggered by event_A, when the program is running. After that, when the method has been triggered it shifts between setting event_B and event_A as the next trigger. When either of the these has triggered the method, their corresponding acknowledgement event (event_Aack and event_Back) is notified, and the other event is set as the </w:t>
+      </w:r>
+      <w:r>
+        <w:rPr>
+          <w:lang w:val="en-US"/>
+        </w:rPr>
+        <w:t xml:space="preserve">next </w:t>
+      </w:r>
+      <w:r>
+        <w:rPr>
+          <w:lang w:val="en-US"/>
+        </w:rPr>
+        <w:t>trigger.</w:t>
+      </w:r>
+    </w:p>
+    <w:p>
+      <w:pPr>
+        <w:rPr>
+          <w:lang w:val="en-US"/>
+        </w:rPr>
+      </w:pPr>
+      <w:r>
+        <w:rPr>
+          <w:lang w:val="en-US"/>
+        </w:rPr>
+        <w:t xml:space="preserve">There is one problem with the current solution. The method determines which event </w:t>
+      </w:r>
+      <w:r>
+        <w:rPr>
+          <w:lang w:val="en-US"/>
+        </w:rPr>
+        <w:t>triggered the method, by calling triggered() on the event.</w:t>
+      </w:r>
+      <w:r>
+        <w:rPr>
+          <w:lang w:val="en-US"/>
+        </w:rPr>
+        <w:t xml:space="preserve"> If both events are triggered at the same time, the method will assume </w:t>
+      </w:r>
+      <w:r>
+        <w:rPr>
+          <w:lang w:val="en-US"/>
+        </w:rPr>
+        <w:t xml:space="preserve">that </w:t>
+      </w:r>
+      <w:r>
+        <w:rPr>
+          <w:lang w:val="en-US"/>
+        </w:rPr>
+        <w:t xml:space="preserve">the triggering event was event_A, as this is the </w:t>
+      </w:r>
+      <w:r>
+        <w:rPr>
+          <w:lang w:val="en-US"/>
+        </w:rPr>
+        <w:t>first to be checked.</w:t>
+      </w:r>
+      <w:r>
+        <w:rPr>
+          <w:lang w:val="en-US"/>
+        </w:rPr>
+        <w:t xml:space="preserve"> </w:t>
+      </w:r>
+      <w:r>
+        <w:rPr>
+          <w:lang w:val="en-US"/>
+        </w:rPr>
+        <w:t>If the program should work so that methodA knows exactly which event is called, signals would need to be used.</w:t>
+      </w:r>
+    </w:p>
+    <w:p>
+      <w:pPr>
+        <w:rPr>
+          <w:lang w:val="en-US"/>
+        </w:rPr>
+      </w:pPr>
+      <w:r>
+        <w:rPr>
+          <w:lang w:val="en-US"/>
+        </w:rPr>
+        <w:t>Both thread</w:t>
+      </w:r>
+      <w:r>
+        <w:rPr>
+          <w:lang w:val="en-US"/>
+        </w:rPr>
+        <w:t>_</w:t>
+      </w:r>
+      <w:r>
+        <w:rPr>
+          <w:lang w:val="en-US"/>
+        </w:rPr>
+        <w:t>A and thread</w:t>
+      </w:r>
+      <w:r>
+        <w:rPr>
+          <w:lang w:val="en-US"/>
+        </w:rPr>
+        <w:t>_</w:t>
+      </w:r>
+      <w:r>
+        <w:rPr>
+          <w:lang w:val="en-US"/>
+        </w:rPr>
+        <w:t xml:space="preserve">B </w:t>
+      </w:r>
+      <w:r>
+        <w:rPr>
+          <w:lang w:val="en-US"/>
+        </w:rPr>
+        <w:t xml:space="preserve">first notifies their respective event, whereafter they wait for the respective acknowledgement event. Thread_A notifies its event every third second and waits on the acknowledgement for three seconds. The same goes for thread_B but the timespan is to two seconds. </w:t>
+      </w:r>
+      <w:r>
+        <w:rPr>
+          <w:lang w:val="en-US"/>
+        </w:rPr>
+        <w:t>This it done in the wait function by specifying event_Aack and event_Back as parameters.</w:t>
+      </w:r>
+      <w:r>
+        <w:rPr>
+          <w:lang w:val="en-US"/>
+        </w:rPr>
+        <w:t xml:space="preserve"> If </w:t>
+      </w:r>
+      <w:r>
+        <w:rPr>
+          <w:lang w:val="en-US"/>
+        </w:rPr>
+        <w:t>the acknowledgement</w:t>
+      </w:r>
+      <w:r>
+        <w:rPr>
+          <w:lang w:val="en-US"/>
+        </w:rPr>
+        <w:t xml:space="preserve"> event is</w:t>
+      </w:r>
+      <w:r>
+        <w:rPr>
+          <w:lang w:val="en-US"/>
+        </w:rPr>
+        <w:t xml:space="preserve"> not</w:t>
+      </w:r>
+      <w:r>
+        <w:rPr>
+          <w:lang w:val="en-US"/>
+        </w:rPr>
+        <w:t xml:space="preserve"> </w:t>
+      </w:r>
+      <w:r>
+        <w:rPr>
+          <w:lang w:val="en-US"/>
+        </w:rPr>
+        <w:t>notified</w:t>
+      </w:r>
+      <w:r>
+        <w:rPr>
+          <w:lang w:val="en-US"/>
+        </w:rPr>
+        <w:t xml:space="preserve">, the thread will timeout and restart. </w:t>
+      </w:r>
+      <w:r>
+        <w:rPr>
+          <w:lang w:val="en-US"/>
+        </w:rPr>
+        <w:t>This is checked by calling triggered() on the event</w:t>
+      </w:r>
+      <w:r>
+        <w:rPr>
+          <w:lang w:val="en-US"/>
+        </w:rPr>
+        <w:t>.</w:t>
+      </w:r>
+    </w:p>
+    <w:p>
+      <w:pPr>
+        <w:rPr>
+          <w:lang w:val="en-US"/>
+        </w:rPr>
+      </w:pPr>
+      <w:r>
+        <w:rPr>
+          <w:lang w:val="en-US"/>
+        </w:rPr>
+        <w:t>The result looks like this:</w:t>
       </w:r>
     </w:p>
     <w:p>
@@ -1094,10 +995,10 @@
           <w:noProof/>
         </w:rPr>
         <w:drawing>
-          <wp:inline distT="0" distB="0" distL="0" distR="0">
-            <wp:extent cx="1958340" cy="3906037"/>
-            <wp:effectExtent l="0" t="0" r="3810" b="0"/>
-            <wp:docPr id="9" name="Picture 9" descr="https://i.gyazo.com/340ee2a272bcc149b859637db8fc022c.png"/>
+          <wp:inline distT="0" distB="0" distL="0" distR="0" wp14:anchorId="5B97B040" wp14:editId="70373E46">
+            <wp:extent cx="1929397" cy="4476750"/>
+            <wp:effectExtent l="0" t="0" r="0" b="0"/>
+            <wp:docPr id="18" name="Billede 18"/>
             <wp:cNvGraphicFramePr>
               <a:graphicFrameLocks xmlns:a="http://schemas.openxmlformats.org/drawingml/2006/main" noChangeAspect="1"/>
             </wp:cNvGraphicFramePr>
@@ -1105,36 +1006,23 @@
               <a:graphicData uri="http://schemas.openxmlformats.org/drawingml/2006/picture">
                 <pic:pic xmlns:pic="http://schemas.openxmlformats.org/drawingml/2006/picture">
                   <pic:nvPicPr>
-                    <pic:cNvPr id="0" name="Picture 17" descr="https://i.gyazo.com/340ee2a272bcc149b859637db8fc022c.png"/>
-                    <pic:cNvPicPr>
-                      <a:picLocks noChangeAspect="1" noChangeArrowheads="1"/>
-                    </pic:cNvPicPr>
+                    <pic:cNvPr id="1" name=""/>
+                    <pic:cNvPicPr/>
                   </pic:nvPicPr>
                   <pic:blipFill>
-                    <a:blip r:embed="rId10">
-                      <a:extLst>
-                        <a:ext uri="{28A0092B-C50C-407E-A947-70E740481C1C}">
-                          <a14:useLocalDpi xmlns:a14="http://schemas.microsoft.com/office/drawing/2010/main" val="0"/>
-                        </a:ext>
-                      </a:extLst>
-                    </a:blip>
-                    <a:srcRect/>
+                    <a:blip r:embed="rId10"/>
                     <a:stretch>
                       <a:fillRect/>
                     </a:stretch>
                   </pic:blipFill>
-                  <pic:spPr bwMode="auto">
+                  <pic:spPr>
                     <a:xfrm>
                       <a:off x="0" y="0"/>
-                      <a:ext cx="1961827" cy="3912991"/>
+                      <a:ext cx="1957489" cy="4541931"/>
                     </a:xfrm>
                     <a:prstGeom prst="rect">
                       <a:avLst/>
                     </a:prstGeom>
-                    <a:noFill/>
-                    <a:ln>
-                      <a:noFill/>
-                    </a:ln>
                   </pic:spPr>
                 </pic:pic>
               </a:graphicData>
@@ -1153,62 +1041,19 @@
         <w:rPr>
           <w:lang w:val="en-US"/>
         </w:rPr>
-        <w:t xml:space="preserve">At 6, 12 and 18 </w:t>
-      </w:r>
-      <w:proofErr w:type="spellStart"/>
-      <w:r>
-        <w:rPr>
-          <w:lang w:val="en-US"/>
-        </w:rPr>
-        <w:t>ms</w:t>
-      </w:r>
-      <w:proofErr w:type="spellEnd"/>
-      <w:r>
-        <w:rPr>
-          <w:lang w:val="en-US"/>
-        </w:rPr>
-        <w:t xml:space="preserve"> the events overlap, but </w:t>
-      </w:r>
-      <w:proofErr w:type="spellStart"/>
-      <w:r>
-        <w:rPr>
-          <w:lang w:val="en-US"/>
-        </w:rPr>
-        <w:t>eventB</w:t>
-      </w:r>
-      <w:proofErr w:type="spellEnd"/>
-      <w:r>
-        <w:rPr>
-          <w:lang w:val="en-US"/>
-        </w:rPr>
-        <w:t xml:space="preserve"> is seen to be quickest </w:t>
-      </w:r>
-      <w:proofErr w:type="spellStart"/>
-      <w:r>
-        <w:rPr>
-          <w:lang w:val="en-US"/>
-        </w:rPr>
-        <w:t>everytime</w:t>
-      </w:r>
-      <w:proofErr w:type="spellEnd"/>
-      <w:r>
-        <w:rPr>
-          <w:lang w:val="en-US"/>
-        </w:rPr>
-        <w:t xml:space="preserve"> (because it is called first).</w:t>
-      </w:r>
-    </w:p>
-    <w:p>
-      <w:pPr>
-        <w:rPr>
-          <w:lang w:val="en-US"/>
-        </w:rPr>
-      </w:pPr>
-      <w:r>
-        <w:rPr>
-          <w:lang w:val="en-US"/>
-        </w:rPr>
-        <w:br w:type="page"/>
+        <w:t xml:space="preserve">It can be seen, that even though thread_B is the first to trigger an event, </w:t>
+      </w:r>
+      <w:r>
+        <w:rPr>
+          <w:lang w:val="en-US"/>
+        </w:rPr>
+        <w:t>event_A is the first to trigger the method.</w:t>
+      </w:r>
+      <w:r>
+        <w:rPr>
+          <w:lang w:val="en-US"/>
+        </w:rPr>
+        <w:t xml:space="preserve"> The aforementioned problem of determining the triggering event, can be seen at 6 ms, where event_B triggered the method, but the method assumed it was event_A, so that only event_Aack was notified. After that, the method steadily shifts between notifying event_Aack and event_Back.</w:t>
       </w:r>
     </w:p>
     <w:p>
@@ -1339,21 +1184,7 @@
         <w:rPr>
           <w:lang w:val="en-US"/>
         </w:rPr>
-        <w:t xml:space="preserve">used is the </w:t>
-      </w:r>
-      <w:proofErr w:type="spellStart"/>
-      <w:r>
-        <w:rPr>
-          <w:lang w:val="en-US"/>
-        </w:rPr>
-        <w:t>sc_fifo_in</w:t>
-      </w:r>
-      <w:proofErr w:type="spellEnd"/>
-      <w:r>
-        <w:rPr>
-          <w:lang w:val="en-US"/>
-        </w:rPr>
-        <w:t xml:space="preserve">/out, through which data is transferred. </w:t>
+        <w:t xml:space="preserve">used is the sc_fifo_in/out, through which data is transferred. </w:t>
       </w:r>
     </w:p>
     <w:p>
@@ -1440,21 +1271,7 @@
         <w:rPr>
           <w:lang w:val="en-US"/>
         </w:rPr>
-        <w:t xml:space="preserve">The thread will wait a random amount of time between 2 and 10 </w:t>
-      </w:r>
-      <w:proofErr w:type="spellStart"/>
-      <w:r>
-        <w:rPr>
-          <w:lang w:val="en-US"/>
-        </w:rPr>
-        <w:t>ms</w:t>
-      </w:r>
-      <w:proofErr w:type="spellEnd"/>
-      <w:r>
-        <w:rPr>
-          <w:lang w:val="en-US"/>
-        </w:rPr>
-        <w:t xml:space="preserve">, increment the sequence-number (the whole TCP segment structure is not used) and write the sequence to the queue. The TCP-struct is defined, </w:t>
+        <w:t xml:space="preserve">The thread will wait a random amount of time between 2 and 10 ms, increment the sequence-number (the whole TCP segment structure is not used) and write the sequence to the queue. The TCP-struct is defined, </w:t>
       </w:r>
       <w:r>
         <w:rPr>
@@ -1466,16 +1283,8 @@
         <w:rPr>
           <w:lang w:val="en-US"/>
         </w:rPr>
-        <w:t xml:space="preserve"> </w:t>
-      </w:r>
-      <w:proofErr w:type="spellStart"/>
-      <w:r>
-        <w:rPr>
-          <w:lang w:val="en-US"/>
-        </w:rPr>
-        <w:t>sequenceNumber</w:t>
-      </w:r>
-      <w:proofErr w:type="spellEnd"/>
+        <w:t xml:space="preserve"> sequenceNumber</w:t>
+      </w:r>
       <w:r>
         <w:rPr>
           <w:lang w:val="en-US"/>
@@ -1585,21 +1394,7 @@
         <w:rPr>
           <w:lang w:val="en-US"/>
         </w:rPr>
-        <w:t xml:space="preserve"> writes out the </w:t>
-      </w:r>
-      <w:proofErr w:type="spellStart"/>
-      <w:r>
-        <w:rPr>
-          <w:lang w:val="en-US"/>
-        </w:rPr>
-        <w:t>sequenceNumber</w:t>
-      </w:r>
-      <w:proofErr w:type="spellEnd"/>
-      <w:r>
-        <w:rPr>
-          <w:lang w:val="en-US"/>
-        </w:rPr>
-        <w:t>:</w:t>
+        <w:t xml:space="preserve"> writes out the sequenceNumber:</w:t>
       </w:r>
     </w:p>
     <w:p>
@@ -1679,21 +1474,7 @@
         <w:rPr>
           <w:lang w:val="en-US"/>
         </w:rPr>
-        <w:t xml:space="preserve">the producer, consumer and </w:t>
-      </w:r>
-      <w:proofErr w:type="spellStart"/>
-      <w:r>
-        <w:rPr>
-          <w:lang w:val="en-US"/>
-        </w:rPr>
-        <w:t>fifos</w:t>
-      </w:r>
-      <w:proofErr w:type="spellEnd"/>
-      <w:r>
-        <w:rPr>
-          <w:lang w:val="en-US"/>
-        </w:rPr>
-        <w:t xml:space="preserve"> are created. More consumers and producers could be added like this, if need be.</w:t>
+        <w:t>the producer, consumer and fifos are created. More consumers and producers could be added like this, if need be.</w:t>
       </w:r>
     </w:p>
     <w:p>
@@ -1770,8 +1551,6 @@
         <w:lastRenderedPageBreak/>
         <w:t>In the console output, it can be seen that each consumer receives the same package (marked by the sequence number) at the same time. Consumer 1 is marked in red, consumer 2 is marked in green.</w:t>
       </w:r>
-      <w:bookmarkStart w:id="0" w:name="_GoBack"/>
-      <w:bookmarkEnd w:id="0"/>
     </w:p>
     <w:p>
       <w:pPr>
@@ -1836,6 +1615,126 @@
     </w:p>
     <w:p>
       <w:pPr>
+        <w:jc w:val="center"/>
+        <w:rPr>
+          <w:lang w:val="en-US"/>
+        </w:rPr>
+      </w:pPr>
+    </w:p>
+    <w:p>
+      <w:pPr>
+        <w:jc w:val="center"/>
+        <w:rPr>
+          <w:lang w:val="en-US"/>
+        </w:rPr>
+      </w:pPr>
+    </w:p>
+    <w:p>
+      <w:pPr>
+        <w:jc w:val="center"/>
+        <w:rPr>
+          <w:lang w:val="en-US"/>
+        </w:rPr>
+      </w:pPr>
+    </w:p>
+    <w:p>
+      <w:pPr>
+        <w:jc w:val="center"/>
+        <w:rPr>
+          <w:lang w:val="en-US"/>
+        </w:rPr>
+      </w:pPr>
+    </w:p>
+    <w:p>
+      <w:pPr>
+        <w:jc w:val="center"/>
+        <w:rPr>
+          <w:lang w:val="en-US"/>
+        </w:rPr>
+      </w:pPr>
+    </w:p>
+    <w:p>
+      <w:pPr>
+        <w:jc w:val="center"/>
+        <w:rPr>
+          <w:lang w:val="en-US"/>
+        </w:rPr>
+      </w:pPr>
+    </w:p>
+    <w:p>
+      <w:pPr>
+        <w:jc w:val="center"/>
+        <w:rPr>
+          <w:lang w:val="en-US"/>
+        </w:rPr>
+      </w:pPr>
+    </w:p>
+    <w:p>
+      <w:pPr>
+        <w:jc w:val="center"/>
+        <w:rPr>
+          <w:lang w:val="en-US"/>
+        </w:rPr>
+      </w:pPr>
+    </w:p>
+    <w:p>
+      <w:pPr>
+        <w:jc w:val="center"/>
+        <w:rPr>
+          <w:lang w:val="en-US"/>
+        </w:rPr>
+      </w:pPr>
+    </w:p>
+    <w:p>
+      <w:pPr>
+        <w:jc w:val="center"/>
+        <w:rPr>
+          <w:lang w:val="en-US"/>
+        </w:rPr>
+      </w:pPr>
+    </w:p>
+    <w:p>
+      <w:pPr>
+        <w:jc w:val="center"/>
+        <w:rPr>
+          <w:lang w:val="en-US"/>
+        </w:rPr>
+      </w:pPr>
+    </w:p>
+    <w:p>
+      <w:pPr>
+        <w:jc w:val="center"/>
+        <w:rPr>
+          <w:lang w:val="en-US"/>
+        </w:rPr>
+      </w:pPr>
+    </w:p>
+    <w:p>
+      <w:pPr>
+        <w:jc w:val="center"/>
+        <w:rPr>
+          <w:lang w:val="en-US"/>
+        </w:rPr>
+      </w:pPr>
+    </w:p>
+    <w:p>
+      <w:pPr>
+        <w:jc w:val="center"/>
+        <w:rPr>
+          <w:lang w:val="en-US"/>
+        </w:rPr>
+      </w:pPr>
+    </w:p>
+    <w:p>
+      <w:pPr>
+        <w:jc w:val="center"/>
+        <w:rPr>
+          <w:lang w:val="en-US"/>
+        </w:rPr>
+      </w:pPr>
+    </w:p>
+    <w:p>
+      <w:pPr>
         <w:pStyle w:val="Overskrift2"/>
         <w:rPr>
           <w:lang w:val="en-US"/>
@@ -1845,6 +1744,7 @@
         <w:rPr>
           <w:lang w:val="en-US"/>
         </w:rPr>
+        <w:lastRenderedPageBreak/>
         <w:t>3.4</w:t>
       </w:r>
     </w:p>
@@ -1930,142 +1830,6 @@
     </w:p>
     <w:p>
       <w:pPr>
-        <w:jc w:val="center"/>
-        <w:rPr>
-          <w:lang w:val="en-US"/>
-        </w:rPr>
-      </w:pPr>
-    </w:p>
-    <w:p>
-      <w:pPr>
-        <w:jc w:val="center"/>
-        <w:rPr>
-          <w:lang w:val="en-US"/>
-        </w:rPr>
-      </w:pPr>
-    </w:p>
-    <w:p>
-      <w:pPr>
-        <w:jc w:val="center"/>
-        <w:rPr>
-          <w:lang w:val="en-US"/>
-        </w:rPr>
-      </w:pPr>
-    </w:p>
-    <w:p>
-      <w:pPr>
-        <w:jc w:val="center"/>
-        <w:rPr>
-          <w:lang w:val="en-US"/>
-        </w:rPr>
-      </w:pPr>
-    </w:p>
-    <w:p>
-      <w:pPr>
-        <w:jc w:val="center"/>
-        <w:rPr>
-          <w:lang w:val="en-US"/>
-        </w:rPr>
-      </w:pPr>
-    </w:p>
-    <w:p>
-      <w:pPr>
-        <w:jc w:val="center"/>
-        <w:rPr>
-          <w:lang w:val="en-US"/>
-        </w:rPr>
-      </w:pPr>
-    </w:p>
-    <w:p>
-      <w:pPr>
-        <w:jc w:val="center"/>
-        <w:rPr>
-          <w:lang w:val="en-US"/>
-        </w:rPr>
-      </w:pPr>
-    </w:p>
-    <w:p>
-      <w:pPr>
-        <w:jc w:val="center"/>
-        <w:rPr>
-          <w:lang w:val="en-US"/>
-        </w:rPr>
-      </w:pPr>
-    </w:p>
-    <w:p>
-      <w:pPr>
-        <w:jc w:val="center"/>
-        <w:rPr>
-          <w:lang w:val="en-US"/>
-        </w:rPr>
-      </w:pPr>
-    </w:p>
-    <w:p>
-      <w:pPr>
-        <w:jc w:val="center"/>
-        <w:rPr>
-          <w:lang w:val="en-US"/>
-        </w:rPr>
-      </w:pPr>
-    </w:p>
-    <w:p>
-      <w:pPr>
-        <w:jc w:val="center"/>
-        <w:rPr>
-          <w:lang w:val="en-US"/>
-        </w:rPr>
-      </w:pPr>
-    </w:p>
-    <w:p>
-      <w:pPr>
-        <w:jc w:val="center"/>
-        <w:rPr>
-          <w:lang w:val="en-US"/>
-        </w:rPr>
-      </w:pPr>
-    </w:p>
-    <w:p>
-      <w:pPr>
-        <w:jc w:val="center"/>
-        <w:rPr>
-          <w:lang w:val="en-US"/>
-        </w:rPr>
-      </w:pPr>
-    </w:p>
-    <w:p>
-      <w:pPr>
-        <w:jc w:val="center"/>
-        <w:rPr>
-          <w:lang w:val="en-US"/>
-        </w:rPr>
-      </w:pPr>
-    </w:p>
-    <w:p>
-      <w:pPr>
-        <w:jc w:val="center"/>
-        <w:rPr>
-          <w:lang w:val="en-US"/>
-        </w:rPr>
-      </w:pPr>
-    </w:p>
-    <w:p>
-      <w:pPr>
-        <w:jc w:val="center"/>
-        <w:rPr>
-          <w:lang w:val="en-US"/>
-        </w:rPr>
-      </w:pPr>
-    </w:p>
-    <w:p>
-      <w:pPr>
-        <w:jc w:val="center"/>
-        <w:rPr>
-          <w:lang w:val="en-US"/>
-        </w:rPr>
-      </w:pPr>
-    </w:p>
-    <w:p>
-      <w:pPr>
         <w:rPr>
           <w:lang w:val="en-US"/>
         </w:rPr>
@@ -2080,21 +1844,7 @@
         <w:rPr>
           <w:lang w:val="en-US"/>
         </w:rPr>
-        <w:t xml:space="preserve"> SC_METHOD(</w:t>
-      </w:r>
-      <w:proofErr w:type="spellStart"/>
-      <w:r>
-        <w:rPr>
-          <w:lang w:val="en-US"/>
-        </w:rPr>
-        <w:t>clock_signal</w:t>
-      </w:r>
-      <w:proofErr w:type="spellEnd"/>
-      <w:r>
-        <w:rPr>
-          <w:lang w:val="en-US"/>
-        </w:rPr>
-        <w:t>) uses static sensitivity to be called every time the clock raised.</w:t>
+        <w:t xml:space="preserve"> SC_METHOD(clock_signal) uses static sensitivity to be called every time the clock raised.</w:t>
       </w:r>
     </w:p>
     <w:p>
@@ -2193,29 +1943,24 @@
     </w:p>
     <w:p>
       <w:pPr>
-        <w:rPr>
-          <w:lang w:val="en-US"/>
-        </w:rPr>
-      </w:pPr>
-      <w:r>
-        <w:rPr>
-          <w:lang w:val="en-US"/>
-        </w:rPr>
-        <w:t xml:space="preserve">The </w:t>
-      </w:r>
-      <w:proofErr w:type="spellStart"/>
-      <w:r>
-        <w:rPr>
-          <w:lang w:val="en-US"/>
-        </w:rPr>
-        <w:t>dataSource</w:t>
-      </w:r>
-      <w:proofErr w:type="spellEnd"/>
-      <w:r>
-        <w:rPr>
-          <w:lang w:val="en-US"/>
-        </w:rPr>
-        <w:t xml:space="preserve"> looks like this:</w:t>
+        <w:jc w:val="center"/>
+        <w:rPr>
+          <w:lang w:val="en-US"/>
+        </w:rPr>
+      </w:pPr>
+    </w:p>
+    <w:p>
+      <w:pPr>
+        <w:rPr>
+          <w:lang w:val="en-US"/>
+        </w:rPr>
+      </w:pPr>
+      <w:r>
+        <w:rPr>
+          <w:lang w:val="en-US"/>
+        </w:rPr>
+        <w:lastRenderedPageBreak/>
+        <w:t>The dataSource looks like this:</w:t>
       </w:r>
     </w:p>
     <w:p>
@@ -2229,7 +1974,6 @@
         <w:rPr>
           <w:noProof/>
         </w:rPr>
-        <w:lastRenderedPageBreak/>
         <w:drawing>
           <wp:inline distT="0" distB="0" distL="0" distR="0">
             <wp:extent cx="3177540" cy="3659846"/>
@@ -2296,21 +2040,7 @@
         <w:rPr>
           <w:lang w:val="en-US"/>
         </w:rPr>
-        <w:t xml:space="preserve">loop runs until the end of the file </w:t>
-      </w:r>
-      <w:proofErr w:type="spellStart"/>
-      <w:r>
-        <w:rPr>
-          <w:lang w:val="en-US"/>
-        </w:rPr>
-        <w:t>fp_data</w:t>
-      </w:r>
-      <w:proofErr w:type="spellEnd"/>
-      <w:r>
-        <w:rPr>
-          <w:lang w:val="en-US"/>
-        </w:rPr>
-        <w:t xml:space="preserve"> points to has been read. The loop follows the protocol</w:t>
+        <w:t>loop runs until the end of the file fp_data points to has been read. The loop follows the protocol</w:t>
       </w:r>
       <w:r>
         <w:rPr>
@@ -2435,21 +2165,7 @@
         <w:rPr>
           <w:lang w:val="en-US"/>
         </w:rPr>
-        <w:t xml:space="preserve">The </w:t>
-      </w:r>
-      <w:proofErr w:type="spellStart"/>
-      <w:r>
-        <w:rPr>
-          <w:lang w:val="en-US"/>
-        </w:rPr>
-        <w:t>tracefile</w:t>
-      </w:r>
-      <w:proofErr w:type="spellEnd"/>
-      <w:r>
-        <w:rPr>
-          <w:lang w:val="en-US"/>
-        </w:rPr>
-        <w:t xml:space="preserve"> in the end, looks like this:</w:t>
+        <w:t>The tracefile in the end, looks like this:</w:t>
       </w:r>
     </w:p>
     <w:p>
@@ -2555,6 +2271,87 @@
         </w:rPr>
         <w:t xml:space="preserve"> so they can be chosen manually, but does not affect the code in the source or sink for now.</w:t>
       </w:r>
+    </w:p>
+    <w:p>
+      <w:pPr>
+        <w:rPr>
+          <w:lang w:val="en-US"/>
+        </w:rPr>
+      </w:pPr>
+      <w:r>
+        <w:rPr>
+          <w:lang w:val="en-US"/>
+        </w:rPr>
+        <w:t>The data is collected from a text file “InputDataArch.txt” in DataSource and saved in another text file “OutputDataArch.txt” in DataSink.</w:t>
+      </w:r>
+      <w:r>
+        <w:rPr>
+          <w:lang w:val="en-US"/>
+        </w:rPr>
+        <w:t xml:space="preserve"> The content has been determined to be identical using an online comparison tool “diffnow.com” to compare the two text files and look for differences:</w:t>
+      </w:r>
+    </w:p>
+    <w:p>
+      <w:pPr>
+        <w:rPr>
+          <w:lang w:val="en-US"/>
+        </w:rPr>
+      </w:pPr>
+      <w:r>
+        <w:rPr>
+          <w:noProof/>
+        </w:rPr>
+        <w:drawing>
+          <wp:inline distT="0" distB="0" distL="0" distR="0" wp14:anchorId="3331E360" wp14:editId="267B6112">
+            <wp:extent cx="6120130" cy="3060065"/>
+            <wp:effectExtent l="0" t="0" r="0" b="6985"/>
+            <wp:docPr id="23" name="Billede 23"/>
+            <wp:cNvGraphicFramePr>
+              <a:graphicFrameLocks xmlns:a="http://schemas.openxmlformats.org/drawingml/2006/main" noChangeAspect="1"/>
+            </wp:cNvGraphicFramePr>
+            <a:graphic xmlns:a="http://schemas.openxmlformats.org/drawingml/2006/main">
+              <a:graphicData uri="http://schemas.openxmlformats.org/drawingml/2006/picture">
+                <pic:pic xmlns:pic="http://schemas.openxmlformats.org/drawingml/2006/picture">
+                  <pic:nvPicPr>
+                    <pic:cNvPr id="1" name=""/>
+                    <pic:cNvPicPr/>
+                  </pic:nvPicPr>
+                  <pic:blipFill>
+                    <a:blip r:embed="rId22"/>
+                    <a:stretch>
+                      <a:fillRect/>
+                    </a:stretch>
+                  </pic:blipFill>
+                  <pic:spPr>
+                    <a:xfrm>
+                      <a:off x="0" y="0"/>
+                      <a:ext cx="6120130" cy="3060065"/>
+                    </a:xfrm>
+                    <a:prstGeom prst="rect">
+                      <a:avLst/>
+                    </a:prstGeom>
+                  </pic:spPr>
+                </pic:pic>
+              </a:graphicData>
+            </a:graphic>
+          </wp:inline>
+        </w:drawing>
+      </w:r>
+    </w:p>
+    <w:p>
+      <w:pPr>
+        <w:rPr>
+          <w:lang w:val="en-US"/>
+        </w:rPr>
+      </w:pPr>
+      <w:r>
+        <w:rPr>
+          <w:lang w:val="en-US"/>
+        </w:rPr>
+        <w:t>As the files are identical, all data has been transferred from the source to the sink successfully.</w:t>
+      </w:r>
+      <w:bookmarkStart w:id="0" w:name="_GoBack"/>
+      <w:bookmarkEnd w:id="0"/>
     </w:p>
     <w:sectPr>
       <w:pgSz w:w="11906" w:h="16838"/>

</xml_diff>

<commit_message>
Added 3.5 to main doc
</commit_message>
<xml_diff>
--- a/Assignment1.docx
+++ b/Assignment1.docx
@@ -67,7 +67,23 @@
           <w:rStyle w:val="5yl5"/>
           <w:lang w:val="en-US"/>
         </w:rPr>
-        <w:t>Yang Hanshou, 201902791</w:t>
+        <w:t xml:space="preserve">Yang </w:t>
+      </w:r>
+      <w:proofErr w:type="spellStart"/>
+      <w:r>
+        <w:rPr>
+          <w:rStyle w:val="5yl5"/>
+          <w:lang w:val="en-US"/>
+        </w:rPr>
+        <w:t>Hanshou</w:t>
+      </w:r>
+      <w:proofErr w:type="spellEnd"/>
+      <w:r>
+        <w:rPr>
+          <w:rStyle w:val="5yl5"/>
+          <w:lang w:val="en-US"/>
+        </w:rPr>
+        <w:t>, 201902791</w:t>
       </w:r>
     </w:p>
     <w:p>
@@ -116,8 +132,20 @@
           <w:szCs w:val="32"/>
           <w:lang w:val="en-US"/>
         </w:rPr>
-        <w:t>System level modeling using SystemC</w:t>
-      </w:r>
+        <w:t xml:space="preserve">System level modeling using </w:t>
+      </w:r>
+      <w:proofErr w:type="spellStart"/>
+      <w:r>
+        <w:rPr>
+          <w:b/>
+          <w:bCs/>
+          <w:sz w:val="32"/>
+          <w:szCs w:val="32"/>
+          <w:lang w:val="en-US"/>
+        </w:rPr>
+        <w:t>SystemC</w:t>
+      </w:r>
+      <w:proofErr w:type="spellEnd"/>
     </w:p>
     <w:p>
       <w:pPr>
@@ -165,7 +193,21 @@
         <w:rPr>
           <w:lang w:val="en-US"/>
         </w:rPr>
-        <w:t>The module ’moduleSingle’ is cr</w:t>
+        <w:t>The module ’</w:t>
+      </w:r>
+      <w:proofErr w:type="spellStart"/>
+      <w:r>
+        <w:rPr>
+          <w:lang w:val="en-US"/>
+        </w:rPr>
+        <w:t>moduleSingle</w:t>
+      </w:r>
+      <w:proofErr w:type="spellEnd"/>
+      <w:r>
+        <w:rPr>
+          <w:lang w:val="en-US"/>
+        </w:rPr>
+        <w:t>’ is cr</w:t>
       </w:r>
       <w:r>
         <w:rPr>
@@ -248,25 +290,61 @@
         <w:rPr>
           <w:lang w:val="en-US"/>
         </w:rPr>
-        <w:t xml:space="preserve">Static sensitivity is used, </w:t>
-      </w:r>
-      <w:r>
-        <w:rPr>
-          <w:lang w:val="en-US"/>
-        </w:rPr>
-        <w:t xml:space="preserve"> my_method</w:t>
-      </w:r>
-      <w:r>
-        <w:rPr>
-          <w:lang w:val="en-US"/>
-        </w:rPr>
-        <w:t xml:space="preserve"> is called e</w:t>
-      </w:r>
-      <w:r>
-        <w:rPr>
-          <w:lang w:val="en-US"/>
-        </w:rPr>
-        <w:t>verytime the event is raised.</w:t>
+        <w:t xml:space="preserve">Static sensitivity is </w:t>
+      </w:r>
+      <w:proofErr w:type="gramStart"/>
+      <w:r>
+        <w:rPr>
+          <w:lang w:val="en-US"/>
+        </w:rPr>
+        <w:t xml:space="preserve">used, </w:t>
+      </w:r>
+      <w:r>
+        <w:rPr>
+          <w:lang w:val="en-US"/>
+        </w:rPr>
+        <w:t xml:space="preserve"> </w:t>
+      </w:r>
+      <w:proofErr w:type="spellStart"/>
+      <w:r>
+        <w:rPr>
+          <w:lang w:val="en-US"/>
+        </w:rPr>
+        <w:t>my</w:t>
+      </w:r>
+      <w:proofErr w:type="gramEnd"/>
+      <w:r>
+        <w:rPr>
+          <w:lang w:val="en-US"/>
+        </w:rPr>
+        <w:t>_method</w:t>
+      </w:r>
+      <w:proofErr w:type="spellEnd"/>
+      <w:r>
+        <w:rPr>
+          <w:lang w:val="en-US"/>
+        </w:rPr>
+        <w:t xml:space="preserve"> is called </w:t>
+      </w:r>
+      <w:proofErr w:type="spellStart"/>
+      <w:r>
+        <w:rPr>
+          <w:lang w:val="en-US"/>
+        </w:rPr>
+        <w:t>e</w:t>
+      </w:r>
+      <w:r>
+        <w:rPr>
+          <w:lang w:val="en-US"/>
+        </w:rPr>
+        <w:t>verytime</w:t>
+      </w:r>
+      <w:proofErr w:type="spellEnd"/>
+      <w:r>
+        <w:rPr>
+          <w:lang w:val="en-US"/>
+        </w:rPr>
+        <w:t xml:space="preserve"> the event is raised.</w:t>
       </w:r>
     </w:p>
     <w:p>
@@ -287,11 +365,19 @@
         </w:rPr>
         <w:t xml:space="preserve"> </w:t>
       </w:r>
-      <w:r>
-        <w:rPr>
-          <w:lang w:val="en-US"/>
-        </w:rPr>
-        <w:t>looks like this</w:t>
+      <w:proofErr w:type="gramStart"/>
+      <w:r>
+        <w:rPr>
+          <w:lang w:val="en-US"/>
+        </w:rPr>
+        <w:t>looks</w:t>
+      </w:r>
+      <w:proofErr w:type="gramEnd"/>
+      <w:r>
+        <w:rPr>
+          <w:lang w:val="en-US"/>
+        </w:rPr>
+        <w:t xml:space="preserve"> like this</w:t>
       </w:r>
       <w:r>
         <w:rPr>
@@ -389,19 +475,55 @@
         <w:rPr>
           <w:lang w:val="en-US"/>
         </w:rPr>
-        <w:t xml:space="preserve"> counter_event.notify() </w:t>
-      </w:r>
-      <w:r>
-        <w:rPr>
-          <w:lang w:val="en-US"/>
-        </w:rPr>
-        <w:t>every other ms</w:t>
-      </w:r>
-      <w:r>
-        <w:rPr>
-          <w:lang w:val="en-US"/>
-        </w:rPr>
-        <w:t xml:space="preserve">. </w:t>
+        <w:t xml:space="preserve"> </w:t>
+      </w:r>
+      <w:proofErr w:type="spellStart"/>
+      <w:r>
+        <w:rPr>
+          <w:lang w:val="en-US"/>
+        </w:rPr>
+        <w:t>counter_</w:t>
+      </w:r>
+      <w:proofErr w:type="gramStart"/>
+      <w:r>
+        <w:rPr>
+          <w:lang w:val="en-US"/>
+        </w:rPr>
+        <w:t>event.notify</w:t>
+      </w:r>
+      <w:proofErr w:type="spellEnd"/>
+      <w:proofErr w:type="gramEnd"/>
+      <w:r>
+        <w:rPr>
+          <w:lang w:val="en-US"/>
+        </w:rPr>
+        <w:t xml:space="preserve">() </w:t>
+      </w:r>
+      <w:r>
+        <w:rPr>
+          <w:lang w:val="en-US"/>
+        </w:rPr>
+        <w:t xml:space="preserve">every other </w:t>
+      </w:r>
+      <w:proofErr w:type="spellStart"/>
+      <w:r>
+        <w:rPr>
+          <w:lang w:val="en-US"/>
+        </w:rPr>
+        <w:t>ms</w:t>
+      </w:r>
+      <w:r>
+        <w:rPr>
+          <w:lang w:val="en-US"/>
+        </w:rPr>
+        <w:t>.</w:t>
+      </w:r>
+      <w:proofErr w:type="spellEnd"/>
+      <w:r>
+        <w:rPr>
+          <w:lang w:val="en-US"/>
+        </w:rPr>
+        <w:t xml:space="preserve"> </w:t>
       </w:r>
       <w:r>
         <w:rPr>
@@ -413,7 +535,21 @@
         <w:rPr>
           <w:lang w:val="en-US"/>
         </w:rPr>
-        <w:t>limited to 200 ms:</w:t>
+        <w:t xml:space="preserve">limited to 200 </w:t>
+      </w:r>
+      <w:proofErr w:type="spellStart"/>
+      <w:r>
+        <w:rPr>
+          <w:lang w:val="en-US"/>
+        </w:rPr>
+        <w:t>ms</w:t>
+      </w:r>
+      <w:proofErr w:type="spellEnd"/>
+      <w:r>
+        <w:rPr>
+          <w:lang w:val="en-US"/>
+        </w:rPr>
+        <w:t>:</w:t>
       </w:r>
     </w:p>
     <w:p>
@@ -576,7 +712,21 @@
         <w:rPr>
           <w:lang w:val="en-US"/>
         </w:rPr>
-        <w:t xml:space="preserve"> sc_uint&lt;4&gt; counter </w:t>
+        <w:t xml:space="preserve"> </w:t>
+      </w:r>
+      <w:proofErr w:type="spellStart"/>
+      <w:r>
+        <w:rPr>
+          <w:lang w:val="en-US"/>
+        </w:rPr>
+        <w:t>sc_uint</w:t>
+      </w:r>
+      <w:proofErr w:type="spellEnd"/>
+      <w:r>
+        <w:rPr>
+          <w:lang w:val="en-US"/>
+        </w:rPr>
+        <w:t xml:space="preserve">&lt;4&gt; counter </w:t>
       </w:r>
       <w:r>
         <w:rPr>
@@ -653,7 +803,35 @@
         <w:rPr>
           <w:lang w:val="en-US"/>
         </w:rPr>
-        <w:t>. It’s worth noting, that since the trigger function of method A is dynamically sensitive, it needs to be initialized in order to call next_trigger() the first time.</w:t>
+        <w:t xml:space="preserve">. It’s worth noting, that since the trigger function of method A is dynamically sensitive, it needs to be initialized in order to call </w:t>
+      </w:r>
+      <w:proofErr w:type="spellStart"/>
+      <w:r>
+        <w:rPr>
+          <w:lang w:val="en-US"/>
+        </w:rPr>
+        <w:t>next_</w:t>
+      </w:r>
+      <w:proofErr w:type="gramStart"/>
+      <w:r>
+        <w:rPr>
+          <w:lang w:val="en-US"/>
+        </w:rPr>
+        <w:t>trigger</w:t>
+      </w:r>
+      <w:proofErr w:type="spellEnd"/>
+      <w:r>
+        <w:rPr>
+          <w:lang w:val="en-US"/>
+        </w:rPr>
+        <w:t>(</w:t>
+      </w:r>
+      <w:proofErr w:type="gramEnd"/>
+      <w:r>
+        <w:rPr>
+          <w:lang w:val="en-US"/>
+        </w:rPr>
+        <w:t>) the first time.</w:t>
       </w:r>
     </w:p>
     <w:p>
@@ -779,7 +957,14 @@
           <w:lang w:val="en-US"/>
         </w:rPr>
         <w:lastRenderedPageBreak/>
-        <w:t>In method</w:t>
+        <w:t xml:space="preserve">In </w:t>
+      </w:r>
+      <w:proofErr w:type="spellStart"/>
+      <w:r>
+        <w:rPr>
+          <w:lang w:val="en-US"/>
+        </w:rPr>
+        <w:t>method</w:t>
       </w:r>
       <w:r>
         <w:rPr>
@@ -787,17 +972,102 @@
         </w:rPr>
         <w:t>_</w:t>
       </w:r>
-      <w:r>
-        <w:rPr>
-          <w:lang w:val="en-US"/>
-        </w:rPr>
-        <w:t xml:space="preserve">A(), </w:t>
-      </w:r>
-      <w:r>
-        <w:rPr>
-          <w:lang w:val="en-US"/>
-        </w:rPr>
-        <w:t xml:space="preserve">the method is initialized to be triggered by event_A, when the program is running. After that, when the method has been triggered it shifts between setting event_B and event_A as the next trigger. When either of the these has triggered the method, their corresponding acknowledgement event (event_Aack and event_Back) is notified, and the other event is set as the </w:t>
+      <w:proofErr w:type="gramStart"/>
+      <w:r>
+        <w:rPr>
+          <w:lang w:val="en-US"/>
+        </w:rPr>
+        <w:t>A</w:t>
+      </w:r>
+      <w:proofErr w:type="spellEnd"/>
+      <w:r>
+        <w:rPr>
+          <w:lang w:val="en-US"/>
+        </w:rPr>
+        <w:t>(</w:t>
+      </w:r>
+      <w:proofErr w:type="gramEnd"/>
+      <w:r>
+        <w:rPr>
+          <w:lang w:val="en-US"/>
+        </w:rPr>
+        <w:t xml:space="preserve">), </w:t>
+      </w:r>
+      <w:r>
+        <w:rPr>
+          <w:lang w:val="en-US"/>
+        </w:rPr>
+        <w:t xml:space="preserve">the method is initialized to be triggered by </w:t>
+      </w:r>
+      <w:proofErr w:type="spellStart"/>
+      <w:r>
+        <w:rPr>
+          <w:lang w:val="en-US"/>
+        </w:rPr>
+        <w:t>event_A</w:t>
+      </w:r>
+      <w:proofErr w:type="spellEnd"/>
+      <w:r>
+        <w:rPr>
+          <w:lang w:val="en-US"/>
+        </w:rPr>
+        <w:t xml:space="preserve">, when the program is running. After that, when the method has been triggered it shifts between setting </w:t>
+      </w:r>
+      <w:proofErr w:type="spellStart"/>
+      <w:r>
+        <w:rPr>
+          <w:lang w:val="en-US"/>
+        </w:rPr>
+        <w:t>event_B</w:t>
+      </w:r>
+      <w:proofErr w:type="spellEnd"/>
+      <w:r>
+        <w:rPr>
+          <w:lang w:val="en-US"/>
+        </w:rPr>
+        <w:t xml:space="preserve"> and </w:t>
+      </w:r>
+      <w:proofErr w:type="spellStart"/>
+      <w:r>
+        <w:rPr>
+          <w:lang w:val="en-US"/>
+        </w:rPr>
+        <w:t>event_A</w:t>
+      </w:r>
+      <w:proofErr w:type="spellEnd"/>
+      <w:r>
+        <w:rPr>
+          <w:lang w:val="en-US"/>
+        </w:rPr>
+        <w:t xml:space="preserve"> as the next trigger. When either of the these has triggered the method, their corresponding acknowledgement event (</w:t>
+      </w:r>
+      <w:proofErr w:type="spellStart"/>
+      <w:r>
+        <w:rPr>
+          <w:lang w:val="en-US"/>
+        </w:rPr>
+        <w:t>event_Aack</w:t>
+      </w:r>
+      <w:proofErr w:type="spellEnd"/>
+      <w:r>
+        <w:rPr>
+          <w:lang w:val="en-US"/>
+        </w:rPr>
+        <w:t xml:space="preserve"> and </w:t>
+      </w:r>
+      <w:proofErr w:type="spellStart"/>
+      <w:r>
+        <w:rPr>
+          <w:lang w:val="en-US"/>
+        </w:rPr>
+        <w:t>event_Back</w:t>
+      </w:r>
+      <w:proofErr w:type="spellEnd"/>
+      <w:r>
+        <w:rPr>
+          <w:lang w:val="en-US"/>
+        </w:rPr>
+        <w:t xml:space="preserve">) is notified, and the other event is set as the </w:t>
       </w:r>
       <w:r>
         <w:rPr>
@@ -828,7 +1098,21 @@
         <w:rPr>
           <w:lang w:val="en-US"/>
         </w:rPr>
-        <w:t>triggered the method, by calling triggered() on the event.</w:t>
+        <w:t xml:space="preserve">triggered the method, by calling </w:t>
+      </w:r>
+      <w:proofErr w:type="gramStart"/>
+      <w:r>
+        <w:rPr>
+          <w:lang w:val="en-US"/>
+        </w:rPr>
+        <w:t>triggered(</w:t>
+      </w:r>
+      <w:proofErr w:type="gramEnd"/>
+      <w:r>
+        <w:rPr>
+          <w:lang w:val="en-US"/>
+        </w:rPr>
+        <w:t>) on the event.</w:t>
       </w:r>
       <w:r>
         <w:rPr>
@@ -846,7 +1130,21 @@
         <w:rPr>
           <w:lang w:val="en-US"/>
         </w:rPr>
-        <w:t xml:space="preserve">the triggering event was event_A, as this is the </w:t>
+        <w:t xml:space="preserve">the triggering event was </w:t>
+      </w:r>
+      <w:proofErr w:type="spellStart"/>
+      <w:r>
+        <w:rPr>
+          <w:lang w:val="en-US"/>
+        </w:rPr>
+        <w:t>event_A</w:t>
+      </w:r>
+      <w:proofErr w:type="spellEnd"/>
+      <w:r>
+        <w:rPr>
+          <w:lang w:val="en-US"/>
+        </w:rPr>
+        <w:t xml:space="preserve">, as this is the </w:t>
       </w:r>
       <w:r>
         <w:rPr>
@@ -864,20 +1162,41 @@
         <w:rPr>
           <w:lang w:val="en-US"/>
         </w:rPr>
-        <w:t>If the program should work so that methodA knows exactly which event is called, signals would need to be used.</w:t>
-      </w:r>
-    </w:p>
-    <w:p>
-      <w:pPr>
-        <w:rPr>
-          <w:lang w:val="en-US"/>
-        </w:rPr>
-      </w:pPr>
-      <w:r>
-        <w:rPr>
-          <w:lang w:val="en-US"/>
-        </w:rPr>
-        <w:t>Both thread</w:t>
+        <w:t xml:space="preserve">If the program should work so that </w:t>
+      </w:r>
+      <w:proofErr w:type="spellStart"/>
+      <w:r>
+        <w:rPr>
+          <w:lang w:val="en-US"/>
+        </w:rPr>
+        <w:t>methodA</w:t>
+      </w:r>
+      <w:proofErr w:type="spellEnd"/>
+      <w:r>
+        <w:rPr>
+          <w:lang w:val="en-US"/>
+        </w:rPr>
+        <w:t xml:space="preserve"> knows exactly which event is called, signals would need to be used.</w:t>
+      </w:r>
+    </w:p>
+    <w:p>
+      <w:pPr>
+        <w:rPr>
+          <w:lang w:val="en-US"/>
+        </w:rPr>
+      </w:pPr>
+      <w:r>
+        <w:rPr>
+          <w:lang w:val="en-US"/>
+        </w:rPr>
+        <w:t xml:space="preserve">Both </w:t>
+      </w:r>
+      <w:proofErr w:type="spellStart"/>
+      <w:r>
+        <w:rPr>
+          <w:lang w:val="en-US"/>
+        </w:rPr>
+        <w:t>thread</w:t>
       </w:r>
       <w:r>
         <w:rPr>
@@ -889,7 +1208,21 @@
         <w:rPr>
           <w:lang w:val="en-US"/>
         </w:rPr>
-        <w:t>A and thread</w:t>
+        <w:t>A</w:t>
+      </w:r>
+      <w:proofErr w:type="spellEnd"/>
+      <w:r>
+        <w:rPr>
+          <w:lang w:val="en-US"/>
+        </w:rPr>
+        <w:t xml:space="preserve"> and </w:t>
+      </w:r>
+      <w:proofErr w:type="spellStart"/>
+      <w:r>
+        <w:rPr>
+          <w:lang w:val="en-US"/>
+        </w:rPr>
+        <w:t>thread</w:t>
       </w:r>
       <w:r>
         <w:rPr>
@@ -901,19 +1234,96 @@
         <w:rPr>
           <w:lang w:val="en-US"/>
         </w:rPr>
-        <w:t xml:space="preserve">B </w:t>
-      </w:r>
-      <w:r>
-        <w:rPr>
-          <w:lang w:val="en-US"/>
-        </w:rPr>
-        <w:t xml:space="preserve">first notifies their respective event, whereafter they wait for the respective acknowledgement event. Thread_A notifies its event every third second and waits on the acknowledgement for three seconds. The same goes for thread_B but the timespan is to two seconds. </w:t>
-      </w:r>
-      <w:r>
-        <w:rPr>
-          <w:lang w:val="en-US"/>
-        </w:rPr>
-        <w:t>This it done in the wait function by specifying event_Aack and event_Back as parameters.</w:t>
+        <w:t>B</w:t>
+      </w:r>
+      <w:proofErr w:type="spellEnd"/>
+      <w:r>
+        <w:rPr>
+          <w:lang w:val="en-US"/>
+        </w:rPr>
+        <w:t xml:space="preserve"> </w:t>
+      </w:r>
+      <w:r>
+        <w:rPr>
+          <w:lang w:val="en-US"/>
+        </w:rPr>
+        <w:t xml:space="preserve">first notifies their respective event, </w:t>
+      </w:r>
+      <w:proofErr w:type="spellStart"/>
+      <w:r>
+        <w:rPr>
+          <w:lang w:val="en-US"/>
+        </w:rPr>
+        <w:t>whereafter</w:t>
+      </w:r>
+      <w:proofErr w:type="spellEnd"/>
+      <w:r>
+        <w:rPr>
+          <w:lang w:val="en-US"/>
+        </w:rPr>
+        <w:t xml:space="preserve"> they wait for the respective acknowledgement event. </w:t>
+      </w:r>
+      <w:proofErr w:type="spellStart"/>
+      <w:r>
+        <w:rPr>
+          <w:lang w:val="en-US"/>
+        </w:rPr>
+        <w:t>Thread_A</w:t>
+      </w:r>
+      <w:proofErr w:type="spellEnd"/>
+      <w:r>
+        <w:rPr>
+          <w:lang w:val="en-US"/>
+        </w:rPr>
+        <w:t xml:space="preserve"> notifies its event every third second and waits on the acknowledgement for three seconds. The same goes for </w:t>
+      </w:r>
+      <w:proofErr w:type="spellStart"/>
+      <w:r>
+        <w:rPr>
+          <w:lang w:val="en-US"/>
+        </w:rPr>
+        <w:t>thread_B</w:t>
+      </w:r>
+      <w:proofErr w:type="spellEnd"/>
+      <w:r>
+        <w:rPr>
+          <w:lang w:val="en-US"/>
+        </w:rPr>
+        <w:t xml:space="preserve"> but the timespan is to two seconds. </w:t>
+      </w:r>
+      <w:r>
+        <w:rPr>
+          <w:lang w:val="en-US"/>
+        </w:rPr>
+        <w:t xml:space="preserve">This it done in the wait function by specifying </w:t>
+      </w:r>
+      <w:proofErr w:type="spellStart"/>
+      <w:r>
+        <w:rPr>
+          <w:lang w:val="en-US"/>
+        </w:rPr>
+        <w:t>event_Aack</w:t>
+      </w:r>
+      <w:proofErr w:type="spellEnd"/>
+      <w:r>
+        <w:rPr>
+          <w:lang w:val="en-US"/>
+        </w:rPr>
+        <w:t xml:space="preserve"> and </w:t>
+      </w:r>
+      <w:proofErr w:type="spellStart"/>
+      <w:r>
+        <w:rPr>
+          <w:lang w:val="en-US"/>
+        </w:rPr>
+        <w:t>event_Back</w:t>
+      </w:r>
+      <w:proofErr w:type="spellEnd"/>
+      <w:r>
+        <w:rPr>
+          <w:lang w:val="en-US"/>
+        </w:rPr>
+        <w:t xml:space="preserve"> as parameters.</w:t>
       </w:r>
       <w:r>
         <w:rPr>
@@ -961,7 +1371,21 @@
         <w:rPr>
           <w:lang w:val="en-US"/>
         </w:rPr>
-        <w:t>This is checked by calling triggered() on the event</w:t>
+        <w:t xml:space="preserve">This is checked by calling </w:t>
+      </w:r>
+      <w:proofErr w:type="gramStart"/>
+      <w:r>
+        <w:rPr>
+          <w:lang w:val="en-US"/>
+        </w:rPr>
+        <w:t>triggered(</w:t>
+      </w:r>
+      <w:proofErr w:type="gramEnd"/>
+      <w:r>
+        <w:rPr>
+          <w:lang w:val="en-US"/>
+        </w:rPr>
+        <w:t>) on the event</w:t>
       </w:r>
       <w:r>
         <w:rPr>
@@ -1041,19 +1465,139 @@
         <w:rPr>
           <w:lang w:val="en-US"/>
         </w:rPr>
-        <w:t xml:space="preserve">It can be seen, that even though thread_B is the first to trigger an event, </w:t>
-      </w:r>
-      <w:r>
-        <w:rPr>
-          <w:lang w:val="en-US"/>
-        </w:rPr>
-        <w:t>event_A is the first to trigger the method.</w:t>
-      </w:r>
-      <w:r>
-        <w:rPr>
-          <w:lang w:val="en-US"/>
-        </w:rPr>
-        <w:t xml:space="preserve"> The aforementioned problem of determining the triggering event, can be seen at 6 ms, where event_B triggered the method, but the method assumed it was event_A, so that only event_Aack was notified. After that, the method steadily shifts between notifying event_Aack and event_Back.</w:t>
+        <w:t xml:space="preserve">It can be seen, that even though </w:t>
+      </w:r>
+      <w:proofErr w:type="spellStart"/>
+      <w:r>
+        <w:rPr>
+          <w:lang w:val="en-US"/>
+        </w:rPr>
+        <w:t>thread_B</w:t>
+      </w:r>
+      <w:proofErr w:type="spellEnd"/>
+      <w:r>
+        <w:rPr>
+          <w:lang w:val="en-US"/>
+        </w:rPr>
+        <w:t xml:space="preserve"> is the first to trigger an event, </w:t>
+      </w:r>
+      <w:proofErr w:type="spellStart"/>
+      <w:r>
+        <w:rPr>
+          <w:lang w:val="en-US"/>
+        </w:rPr>
+        <w:t>event_A</w:t>
+      </w:r>
+      <w:proofErr w:type="spellEnd"/>
+      <w:r>
+        <w:rPr>
+          <w:lang w:val="en-US"/>
+        </w:rPr>
+        <w:t xml:space="preserve"> is the first to trigger the method.</w:t>
+      </w:r>
+      <w:r>
+        <w:rPr>
+          <w:lang w:val="en-US"/>
+        </w:rPr>
+        <w:t xml:space="preserve"> The </w:t>
+      </w:r>
+      <w:proofErr w:type="gramStart"/>
+      <w:r>
+        <w:rPr>
+          <w:lang w:val="en-US"/>
+        </w:rPr>
+        <w:t>aforementioned problem</w:t>
+      </w:r>
+      <w:proofErr w:type="gramEnd"/>
+      <w:r>
+        <w:rPr>
+          <w:lang w:val="en-US"/>
+        </w:rPr>
+        <w:t xml:space="preserve"> of determining the triggering event, can be seen at 6 </w:t>
+      </w:r>
+      <w:proofErr w:type="spellStart"/>
+      <w:r>
+        <w:rPr>
+          <w:lang w:val="en-US"/>
+        </w:rPr>
+        <w:t>ms</w:t>
+      </w:r>
+      <w:proofErr w:type="spellEnd"/>
+      <w:r>
+        <w:rPr>
+          <w:lang w:val="en-US"/>
+        </w:rPr>
+        <w:t xml:space="preserve">, where </w:t>
+      </w:r>
+      <w:proofErr w:type="spellStart"/>
+      <w:r>
+        <w:rPr>
+          <w:lang w:val="en-US"/>
+        </w:rPr>
+        <w:t>event_B</w:t>
+      </w:r>
+      <w:proofErr w:type="spellEnd"/>
+      <w:r>
+        <w:rPr>
+          <w:lang w:val="en-US"/>
+        </w:rPr>
+        <w:t xml:space="preserve"> triggered the method, but the method assumed it was </w:t>
+      </w:r>
+      <w:proofErr w:type="spellStart"/>
+      <w:r>
+        <w:rPr>
+          <w:lang w:val="en-US"/>
+        </w:rPr>
+        <w:t>event_A</w:t>
+      </w:r>
+      <w:proofErr w:type="spellEnd"/>
+      <w:r>
+        <w:rPr>
+          <w:lang w:val="en-US"/>
+        </w:rPr>
+        <w:t xml:space="preserve">, so that only </w:t>
+      </w:r>
+      <w:proofErr w:type="spellStart"/>
+      <w:r>
+        <w:rPr>
+          <w:lang w:val="en-US"/>
+        </w:rPr>
+        <w:t>event_Aack</w:t>
+      </w:r>
+      <w:proofErr w:type="spellEnd"/>
+      <w:r>
+        <w:rPr>
+          <w:lang w:val="en-US"/>
+        </w:rPr>
+        <w:t xml:space="preserve"> was notified. After that, the method steadily shifts between notifying </w:t>
+      </w:r>
+      <w:proofErr w:type="spellStart"/>
+      <w:r>
+        <w:rPr>
+          <w:lang w:val="en-US"/>
+        </w:rPr>
+        <w:t>event_Aack</w:t>
+      </w:r>
+      <w:proofErr w:type="spellEnd"/>
+      <w:r>
+        <w:rPr>
+          <w:lang w:val="en-US"/>
+        </w:rPr>
+        <w:t xml:space="preserve"> and </w:t>
+      </w:r>
+      <w:proofErr w:type="spellStart"/>
+      <w:r>
+        <w:rPr>
+          <w:lang w:val="en-US"/>
+        </w:rPr>
+        <w:t>event_Back</w:t>
+      </w:r>
+      <w:proofErr w:type="spellEnd"/>
+      <w:r>
+        <w:rPr>
+          <w:lang w:val="en-US"/>
+        </w:rPr>
+        <w:t>.</w:t>
       </w:r>
     </w:p>
     <w:p>
@@ -1107,7 +1651,21 @@
         <w:rPr>
           <w:lang w:val="en-US"/>
         </w:rPr>
-        <w:t>hread is created:</w:t>
+        <w:t xml:space="preserve">hread </w:t>
+      </w:r>
+      <w:proofErr w:type="gramStart"/>
+      <w:r>
+        <w:rPr>
+          <w:lang w:val="en-US"/>
+        </w:rPr>
+        <w:t>is</w:t>
+      </w:r>
+      <w:proofErr w:type="gramEnd"/>
+      <w:r>
+        <w:rPr>
+          <w:lang w:val="en-US"/>
+        </w:rPr>
+        <w:t xml:space="preserve"> created:</w:t>
       </w:r>
     </w:p>
     <w:p>
@@ -1184,7 +1742,21 @@
         <w:rPr>
           <w:lang w:val="en-US"/>
         </w:rPr>
-        <w:t xml:space="preserve">used is the sc_fifo_in/out, through which data is transferred. </w:t>
+        <w:t xml:space="preserve">used is the </w:t>
+      </w:r>
+      <w:proofErr w:type="spellStart"/>
+      <w:r>
+        <w:rPr>
+          <w:lang w:val="en-US"/>
+        </w:rPr>
+        <w:t>sc_fifo_in</w:t>
+      </w:r>
+      <w:proofErr w:type="spellEnd"/>
+      <w:r>
+        <w:rPr>
+          <w:lang w:val="en-US"/>
+        </w:rPr>
+        <w:t xml:space="preserve">/out, through which data is transferred. </w:t>
       </w:r>
     </w:p>
     <w:p>
@@ -1271,7 +1843,21 @@
         <w:rPr>
           <w:lang w:val="en-US"/>
         </w:rPr>
-        <w:t xml:space="preserve">The thread will wait a random amount of time between 2 and 10 ms, increment the sequence-number (the whole TCP segment structure is not used) and write the sequence to the queue. The TCP-struct is defined, </w:t>
+        <w:t xml:space="preserve">The thread will wait a random amount of time between 2 and 10 </w:t>
+      </w:r>
+      <w:proofErr w:type="spellStart"/>
+      <w:r>
+        <w:rPr>
+          <w:lang w:val="en-US"/>
+        </w:rPr>
+        <w:t>ms</w:t>
+      </w:r>
+      <w:proofErr w:type="spellEnd"/>
+      <w:r>
+        <w:rPr>
+          <w:lang w:val="en-US"/>
+        </w:rPr>
+        <w:t xml:space="preserve">, increment the sequence-number (the whole TCP segment structure is not used) and write the sequence to the queue. The TCP-struct is defined, </w:t>
       </w:r>
       <w:r>
         <w:rPr>
@@ -1283,8 +1869,16 @@
         <w:rPr>
           <w:lang w:val="en-US"/>
         </w:rPr>
-        <w:t xml:space="preserve"> sequenceNumber</w:t>
-      </w:r>
+        <w:t xml:space="preserve"> </w:t>
+      </w:r>
+      <w:proofErr w:type="spellStart"/>
+      <w:r>
+        <w:rPr>
+          <w:lang w:val="en-US"/>
+        </w:rPr>
+        <w:t>sequenceNumber</w:t>
+      </w:r>
+      <w:proofErr w:type="spellEnd"/>
       <w:r>
         <w:rPr>
           <w:lang w:val="en-US"/>
@@ -1394,7 +1988,21 @@
         <w:rPr>
           <w:lang w:val="en-US"/>
         </w:rPr>
-        <w:t xml:space="preserve"> writes out the sequenceNumber:</w:t>
+        <w:t xml:space="preserve"> writes out the </w:t>
+      </w:r>
+      <w:proofErr w:type="spellStart"/>
+      <w:r>
+        <w:rPr>
+          <w:lang w:val="en-US"/>
+        </w:rPr>
+        <w:t>sequenceNumber</w:t>
+      </w:r>
+      <w:proofErr w:type="spellEnd"/>
+      <w:r>
+        <w:rPr>
+          <w:lang w:val="en-US"/>
+        </w:rPr>
+        <w:t>:</w:t>
       </w:r>
     </w:p>
     <w:p>
@@ -1474,7 +2082,21 @@
         <w:rPr>
           <w:lang w:val="en-US"/>
         </w:rPr>
-        <w:t>the producer, consumer and fifos are created. More consumers and producers could be added like this, if need be.</w:t>
+        <w:t xml:space="preserve">the producer, consumer and </w:t>
+      </w:r>
+      <w:proofErr w:type="spellStart"/>
+      <w:r>
+        <w:rPr>
+          <w:lang w:val="en-US"/>
+        </w:rPr>
+        <w:t>fifos</w:t>
+      </w:r>
+      <w:proofErr w:type="spellEnd"/>
+      <w:r>
+        <w:rPr>
+          <w:lang w:val="en-US"/>
+        </w:rPr>
+        <w:t xml:space="preserve"> are created. More consumers and producers could be added like this, if need be.</w:t>
       </w:r>
     </w:p>
     <w:p>
@@ -1549,7 +2171,21 @@
           <w:lang w:val="en-US"/>
         </w:rPr>
         <w:lastRenderedPageBreak/>
-        <w:t>In the console output, it can be seen that each consumer receives the same package (marked by the sequence number) at the same time. Consumer 1 is marked in red, consumer 2 is marked in green.</w:t>
+        <w:t xml:space="preserve">In the console output, </w:t>
+      </w:r>
+      <w:proofErr w:type="gramStart"/>
+      <w:r>
+        <w:rPr>
+          <w:lang w:val="en-US"/>
+        </w:rPr>
+        <w:t>it can be seen that each</w:t>
+      </w:r>
+      <w:proofErr w:type="gramEnd"/>
+      <w:r>
+        <w:rPr>
+          <w:lang w:val="en-US"/>
+        </w:rPr>
+        <w:t xml:space="preserve"> consumer receives the same package (marked by the sequence number) at the same time. Consumer 1 is marked in red, consumer 2 is marked in green.</w:t>
       </w:r>
     </w:p>
     <w:p>
@@ -1844,7 +2480,29 @@
         <w:rPr>
           <w:lang w:val="en-US"/>
         </w:rPr>
-        <w:t xml:space="preserve"> SC_METHOD(clock_signal) uses static sensitivity to be called every time the clock raised.</w:t>
+        <w:t xml:space="preserve"> SC_</w:t>
+      </w:r>
+      <w:proofErr w:type="gramStart"/>
+      <w:r>
+        <w:rPr>
+          <w:lang w:val="en-US"/>
+        </w:rPr>
+        <w:t>METHOD(</w:t>
+      </w:r>
+      <w:proofErr w:type="spellStart"/>
+      <w:proofErr w:type="gramEnd"/>
+      <w:r>
+        <w:rPr>
+          <w:lang w:val="en-US"/>
+        </w:rPr>
+        <w:t>clock_signal</w:t>
+      </w:r>
+      <w:proofErr w:type="spellEnd"/>
+      <w:r>
+        <w:rPr>
+          <w:lang w:val="en-US"/>
+        </w:rPr>
+        <w:t>) uses static sensitivity to be called every time the clock raised.</w:t>
       </w:r>
     </w:p>
     <w:p>
@@ -1960,7 +2618,21 @@
           <w:lang w:val="en-US"/>
         </w:rPr>
         <w:lastRenderedPageBreak/>
-        <w:t>The dataSource looks like this:</w:t>
+        <w:t xml:space="preserve">The </w:t>
+      </w:r>
+      <w:proofErr w:type="spellStart"/>
+      <w:r>
+        <w:rPr>
+          <w:lang w:val="en-US"/>
+        </w:rPr>
+        <w:t>dataSource</w:t>
+      </w:r>
+      <w:proofErr w:type="spellEnd"/>
+      <w:r>
+        <w:rPr>
+          <w:lang w:val="en-US"/>
+        </w:rPr>
+        <w:t xml:space="preserve"> looks like this:</w:t>
       </w:r>
     </w:p>
     <w:p>
@@ -2040,13 +2712,41 @@
         <w:rPr>
           <w:lang w:val="en-US"/>
         </w:rPr>
-        <w:t>loop runs until the end of the file fp_data points to has been read. The loop follows the protocol</w:t>
-      </w:r>
-      <w:r>
-        <w:rPr>
-          <w:lang w:val="en-US"/>
-        </w:rPr>
-        <w:t xml:space="preserve">, so it only sends data when the valid signal is high, and 1 with a 1 clock cycle delay from when the ready signal is high. If not, it only sends zero’s to simulate not receiving data. </w:t>
+        <w:t xml:space="preserve">loop runs until the end of the file </w:t>
+      </w:r>
+      <w:proofErr w:type="spellStart"/>
+      <w:r>
+        <w:rPr>
+          <w:lang w:val="en-US"/>
+        </w:rPr>
+        <w:t>fp_data</w:t>
+      </w:r>
+      <w:proofErr w:type="spellEnd"/>
+      <w:r>
+        <w:rPr>
+          <w:lang w:val="en-US"/>
+        </w:rPr>
+        <w:t xml:space="preserve"> points to has been read. The loop follows the protocol</w:t>
+      </w:r>
+      <w:r>
+        <w:rPr>
+          <w:lang w:val="en-US"/>
+        </w:rPr>
+        <w:t xml:space="preserve">, so it only sends data when the valid signal is high, and 1 with a 1 clock cycle delay from when the ready signal is high. If not, it only sends </w:t>
+      </w:r>
+      <w:proofErr w:type="gramStart"/>
+      <w:r>
+        <w:rPr>
+          <w:lang w:val="en-US"/>
+        </w:rPr>
+        <w:t>zero’s</w:t>
+      </w:r>
+      <w:proofErr w:type="gramEnd"/>
+      <w:r>
+        <w:rPr>
+          <w:lang w:val="en-US"/>
+        </w:rPr>
+        <w:t xml:space="preserve"> to simulate not receiving data. </w:t>
       </w:r>
     </w:p>
     <w:p>
@@ -2152,20 +2852,62 @@
         <w:rPr>
           <w:lang w:val="en-US"/>
         </w:rPr>
-        <w:t>It waits one clock cycle, and pulls the ready signal high for the source to react on. Then it itself expects the valid signal, after which it will read the data from the queue. On the third cycle, it sets the ready-signal low, which is the cycle in which it will receive zero’s from the source.</w:t>
-      </w:r>
-    </w:p>
-    <w:p>
-      <w:pPr>
-        <w:rPr>
-          <w:lang w:val="en-US"/>
-        </w:rPr>
-      </w:pPr>
-      <w:r>
-        <w:rPr>
-          <w:lang w:val="en-US"/>
-        </w:rPr>
-        <w:t>The tracefile in the end, looks like this:</w:t>
+        <w:t xml:space="preserve">It waits one clock </w:t>
+      </w:r>
+      <w:proofErr w:type="gramStart"/>
+      <w:r>
+        <w:rPr>
+          <w:lang w:val="en-US"/>
+        </w:rPr>
+        <w:t>cycle, and</w:t>
+      </w:r>
+      <w:proofErr w:type="gramEnd"/>
+      <w:r>
+        <w:rPr>
+          <w:lang w:val="en-US"/>
+        </w:rPr>
+        <w:t xml:space="preserve"> pulls the ready signal high for the source to react on. Then it itself expects the valid signal, after which it will read the data from the queue. On the third cycle, it sets the ready-signal low, which is the cycle in which it will receive </w:t>
+      </w:r>
+      <w:proofErr w:type="gramStart"/>
+      <w:r>
+        <w:rPr>
+          <w:lang w:val="en-US"/>
+        </w:rPr>
+        <w:t>zero’s</w:t>
+      </w:r>
+      <w:proofErr w:type="gramEnd"/>
+      <w:r>
+        <w:rPr>
+          <w:lang w:val="en-US"/>
+        </w:rPr>
+        <w:t xml:space="preserve"> from the source.</w:t>
+      </w:r>
+    </w:p>
+    <w:p>
+      <w:pPr>
+        <w:rPr>
+          <w:lang w:val="en-US"/>
+        </w:rPr>
+      </w:pPr>
+      <w:r>
+        <w:rPr>
+          <w:lang w:val="en-US"/>
+        </w:rPr>
+        <w:t xml:space="preserve">The </w:t>
+      </w:r>
+      <w:proofErr w:type="spellStart"/>
+      <w:r>
+        <w:rPr>
+          <w:lang w:val="en-US"/>
+        </w:rPr>
+        <w:t>tracefile</w:t>
+      </w:r>
+      <w:proofErr w:type="spellEnd"/>
+      <w:r>
+        <w:rPr>
+          <w:lang w:val="en-US"/>
+        </w:rPr>
+        <w:t xml:space="preserve"> in the end, looks like this:</w:t>
       </w:r>
     </w:p>
     <w:p>
@@ -2244,7 +2986,21 @@
         <w:rPr>
           <w:lang w:val="en-US"/>
         </w:rPr>
-        <w:t xml:space="preserve"> data byte is send out every clock-cycle</w:t>
+        <w:t xml:space="preserve"> data byte is </w:t>
+      </w:r>
+      <w:proofErr w:type="gramStart"/>
+      <w:r>
+        <w:rPr>
+          <w:lang w:val="en-US"/>
+        </w:rPr>
+        <w:t>send</w:t>
+      </w:r>
+      <w:proofErr w:type="gramEnd"/>
+      <w:r>
+        <w:rPr>
+          <w:lang w:val="en-US"/>
+        </w:rPr>
+        <w:t xml:space="preserve"> out every clock-cycle</w:t>
       </w:r>
       <w:r>
         <w:rPr>
@@ -2269,20 +3025,62 @@
         <w:rPr>
           <w:lang w:val="en-US"/>
         </w:rPr>
-        <w:t xml:space="preserve"> so they can be chosen manually, but does not affect the code in the source or sink for now.</w:t>
-      </w:r>
-    </w:p>
-    <w:p>
-      <w:pPr>
-        <w:rPr>
-          <w:lang w:val="en-US"/>
-        </w:rPr>
-      </w:pPr>
-      <w:r>
-        <w:rPr>
-          <w:lang w:val="en-US"/>
-        </w:rPr>
-        <w:t>The data is collected from a text file “InputDataArch.txt” in DataSource and saved in another text file “OutputDataArch.txt” in DataSink.</w:t>
+        <w:t xml:space="preserve"> so they can be chosen </w:t>
+      </w:r>
+      <w:proofErr w:type="gramStart"/>
+      <w:r>
+        <w:rPr>
+          <w:lang w:val="en-US"/>
+        </w:rPr>
+        <w:t>manually, but</w:t>
+      </w:r>
+      <w:proofErr w:type="gramEnd"/>
+      <w:r>
+        <w:rPr>
+          <w:lang w:val="en-US"/>
+        </w:rPr>
+        <w:t xml:space="preserve"> does not affect the code in the source or sink for now.</w:t>
+      </w:r>
+    </w:p>
+    <w:p>
+      <w:pPr>
+        <w:rPr>
+          <w:lang w:val="en-US"/>
+        </w:rPr>
+      </w:pPr>
+      <w:r>
+        <w:rPr>
+          <w:lang w:val="en-US"/>
+        </w:rPr>
+        <w:t xml:space="preserve">The data is collected from a text file “InputDataArch.txt” in </w:t>
+      </w:r>
+      <w:proofErr w:type="spellStart"/>
+      <w:r>
+        <w:rPr>
+          <w:lang w:val="en-US"/>
+        </w:rPr>
+        <w:t>DataSource</w:t>
+      </w:r>
+      <w:proofErr w:type="spellEnd"/>
+      <w:r>
+        <w:rPr>
+          <w:lang w:val="en-US"/>
+        </w:rPr>
+        <w:t xml:space="preserve"> and saved in another text file “OutputDataArch.txt” in </w:t>
+      </w:r>
+      <w:proofErr w:type="spellStart"/>
+      <w:r>
+        <w:rPr>
+          <w:lang w:val="en-US"/>
+        </w:rPr>
+        <w:t>DataSink</w:t>
+      </w:r>
+      <w:proofErr w:type="spellEnd"/>
+      <w:r>
+        <w:rPr>
+          <w:lang w:val="en-US"/>
+        </w:rPr>
+        <w:t>.</w:t>
       </w:r>
       <w:r>
         <w:rPr>
@@ -2350,8 +3148,1725 @@
         </w:rPr>
         <w:t>As the files are identical, all data has been transferred from the source to the sink successfully.</w:t>
       </w:r>
+    </w:p>
+    <w:p>
+      <w:pPr>
+        <w:rPr>
+          <w:lang w:val="en-US"/>
+        </w:rPr>
+      </w:pPr>
+    </w:p>
+    <w:p>
+      <w:pPr>
+        <w:rPr>
+          <w:lang w:val="en-US"/>
+        </w:rPr>
+      </w:pPr>
+    </w:p>
+    <w:p>
+      <w:pPr>
+        <w:rPr>
+          <w:lang w:val="en-US"/>
+        </w:rPr>
+      </w:pPr>
+    </w:p>
+    <w:p>
+      <w:pPr>
+        <w:rPr>
+          <w:lang w:val="en-US"/>
+        </w:rPr>
+      </w:pPr>
+    </w:p>
+    <w:p>
+      <w:pPr>
+        <w:pStyle w:val="Overskrift2"/>
+        <w:rPr>
+          <w:lang w:val="en-US" w:eastAsia="zh-CN"/>
+        </w:rPr>
+      </w:pPr>
+      <w:r>
+        <w:rPr>
+          <w:rFonts w:hint="eastAsia"/>
+          <w:lang w:val="en-US" w:eastAsia="zh-CN"/>
+        </w:rPr>
+        <w:lastRenderedPageBreak/>
+        <w:t>3.5</w:t>
+      </w:r>
       <w:bookmarkStart w:id="0" w:name="_GoBack"/>
       <w:bookmarkEnd w:id="0"/>
+    </w:p>
+    <w:p>
+      <w:pPr>
+        <w:jc w:val="center"/>
+      </w:pPr>
+      <w:r>
+        <w:rPr>
+          <w:noProof/>
+        </w:rPr>
+        <w:drawing>
+          <wp:inline distT="0" distB="0" distL="114300" distR="114300" wp14:anchorId="7F0B7D50" wp14:editId="76D34F42">
+            <wp:extent cx="4515485" cy="2143125"/>
+            <wp:effectExtent l="0" t="0" r="18415" b="9525"/>
+            <wp:docPr id="25" name="图片 4"/>
+            <wp:cNvGraphicFramePr>
+              <a:graphicFrameLocks xmlns:a="http://schemas.openxmlformats.org/drawingml/2006/main" noChangeAspect="1"/>
+            </wp:cNvGraphicFramePr>
+            <a:graphic xmlns:a="http://schemas.openxmlformats.org/drawingml/2006/main">
+              <a:graphicData uri="http://schemas.openxmlformats.org/drawingml/2006/picture">
+                <pic:pic xmlns:pic="http://schemas.openxmlformats.org/drawingml/2006/picture">
+                  <pic:nvPicPr>
+                    <pic:cNvPr id="16" name="图片 4"/>
+                    <pic:cNvPicPr>
+                      <a:picLocks noChangeAspect="1"/>
+                    </pic:cNvPicPr>
+                  </pic:nvPicPr>
+                  <pic:blipFill>
+                    <a:blip r:embed="rId23"/>
+                    <a:stretch>
+                      <a:fillRect/>
+                    </a:stretch>
+                  </pic:blipFill>
+                  <pic:spPr>
+                    <a:xfrm>
+                      <a:off x="0" y="0"/>
+                      <a:ext cx="4515485" cy="2143125"/>
+                    </a:xfrm>
+                    <a:prstGeom prst="rect">
+                      <a:avLst/>
+                    </a:prstGeom>
+                    <a:noFill/>
+                    <a:ln>
+                      <a:noFill/>
+                    </a:ln>
+                  </pic:spPr>
+                </pic:pic>
+              </a:graphicData>
+            </a:graphic>
+          </wp:inline>
+        </w:drawing>
+      </w:r>
+    </w:p>
+    <w:p>
+      <w:pPr>
+        <w:rPr>
+          <w:rFonts w:eastAsia="SimSun"/>
+          <w:lang w:val="en-US" w:eastAsia="zh-CN"/>
+        </w:rPr>
+      </w:pPr>
+      <w:r>
+        <w:rPr>
+          <w:rFonts w:eastAsia="SimSun" w:hint="eastAsia"/>
+          <w:lang w:val="en-US" w:eastAsia="zh-CN"/>
+        </w:rPr>
+        <w:t xml:space="preserve">Definition of the </w:t>
+      </w:r>
+      <w:proofErr w:type="spellStart"/>
+      <w:r>
+        <w:rPr>
+          <w:rFonts w:eastAsia="SimSun" w:hint="eastAsia"/>
+          <w:lang w:val="en-US" w:eastAsia="zh-CN"/>
+        </w:rPr>
+        <w:t>InAdapter</w:t>
+      </w:r>
+      <w:proofErr w:type="spellEnd"/>
+      <w:r>
+        <w:rPr>
+          <w:rFonts w:eastAsia="SimSun" w:hint="eastAsia"/>
+          <w:lang w:val="en-US" w:eastAsia="zh-CN"/>
+        </w:rPr>
+        <w:t xml:space="preserve">. The job of the </w:t>
+      </w:r>
+      <w:proofErr w:type="spellStart"/>
+      <w:r>
+        <w:rPr>
+          <w:rFonts w:eastAsia="SimSun" w:hint="eastAsia"/>
+          <w:lang w:val="en-US" w:eastAsia="zh-CN"/>
+        </w:rPr>
+        <w:t>InAdapter</w:t>
+      </w:r>
+      <w:proofErr w:type="spellEnd"/>
+      <w:r>
+        <w:rPr>
+          <w:rFonts w:eastAsia="SimSun" w:hint="eastAsia"/>
+          <w:lang w:val="en-US" w:eastAsia="zh-CN"/>
+        </w:rPr>
+        <w:t>: Receiving data from Master, receiving ready signal from S</w:t>
+      </w:r>
+      <w:r>
+        <w:rPr>
+          <w:rFonts w:eastAsia="SimSun"/>
+          <w:lang w:val="en-US" w:eastAsia="zh-CN"/>
+        </w:rPr>
+        <w:t>la</w:t>
+      </w:r>
+      <w:r>
+        <w:rPr>
+          <w:rFonts w:eastAsia="SimSun" w:hint="eastAsia"/>
+          <w:lang w:val="en-US" w:eastAsia="zh-CN"/>
+        </w:rPr>
+        <w:t xml:space="preserve">ve, transfer the data to the Slave, output the signal error, channel to the Salve, </w:t>
+      </w:r>
+      <w:proofErr w:type="gramStart"/>
+      <w:r>
+        <w:rPr>
+          <w:rFonts w:eastAsia="SimSun" w:hint="eastAsia"/>
+          <w:lang w:val="en-US" w:eastAsia="zh-CN"/>
+        </w:rPr>
+        <w:t>and also</w:t>
+      </w:r>
+      <w:proofErr w:type="gramEnd"/>
+      <w:r>
+        <w:rPr>
+          <w:rFonts w:eastAsia="SimSun" w:hint="eastAsia"/>
+          <w:lang w:val="en-US" w:eastAsia="zh-CN"/>
+        </w:rPr>
+        <w:t xml:space="preserve"> receive the command reset and clock.</w:t>
+      </w:r>
+    </w:p>
+    <w:p>
+      <w:pPr>
+        <w:rPr>
+          <w:rFonts w:eastAsia="SimSun"/>
+          <w:lang w:val="en-US" w:eastAsia="zh-CN"/>
+        </w:rPr>
+      </w:pPr>
+    </w:p>
+    <w:p>
+      <w:pPr>
+        <w:jc w:val="center"/>
+      </w:pPr>
+      <w:r>
+        <w:rPr>
+          <w:noProof/>
+        </w:rPr>
+        <w:drawing>
+          <wp:inline distT="0" distB="0" distL="114300" distR="114300" wp14:anchorId="23949814" wp14:editId="169B0FE9">
+            <wp:extent cx="4153535" cy="2778125"/>
+            <wp:effectExtent l="0" t="0" r="18415" b="3175"/>
+            <wp:docPr id="26" name="图片 5"/>
+            <wp:cNvGraphicFramePr>
+              <a:graphicFrameLocks xmlns:a="http://schemas.openxmlformats.org/drawingml/2006/main" noChangeAspect="1"/>
+            </wp:cNvGraphicFramePr>
+            <a:graphic xmlns:a="http://schemas.openxmlformats.org/drawingml/2006/main">
+              <a:graphicData uri="http://schemas.openxmlformats.org/drawingml/2006/picture">
+                <pic:pic xmlns:pic="http://schemas.openxmlformats.org/drawingml/2006/picture">
+                  <pic:nvPicPr>
+                    <pic:cNvPr id="17" name="图片 5"/>
+                    <pic:cNvPicPr>
+                      <a:picLocks noChangeAspect="1"/>
+                    </pic:cNvPicPr>
+                  </pic:nvPicPr>
+                  <pic:blipFill>
+                    <a:blip r:embed="rId24"/>
+                    <a:stretch>
+                      <a:fillRect/>
+                    </a:stretch>
+                  </pic:blipFill>
+                  <pic:spPr>
+                    <a:xfrm>
+                      <a:off x="0" y="0"/>
+                      <a:ext cx="4153535" cy="2778125"/>
+                    </a:xfrm>
+                    <a:prstGeom prst="rect">
+                      <a:avLst/>
+                    </a:prstGeom>
+                    <a:noFill/>
+                    <a:ln>
+                      <a:noFill/>
+                    </a:ln>
+                  </pic:spPr>
+                </pic:pic>
+              </a:graphicData>
+            </a:graphic>
+          </wp:inline>
+        </w:drawing>
+      </w:r>
+    </w:p>
+    <w:p>
+      <w:pPr>
+        <w:jc w:val="center"/>
+      </w:pPr>
+    </w:p>
+    <w:p>
+      <w:pPr>
+        <w:jc w:val="both"/>
+        <w:rPr>
+          <w:lang w:val="en-US" w:eastAsia="zh-CN"/>
+        </w:rPr>
+      </w:pPr>
+      <w:r>
+        <w:rPr>
+          <w:rFonts w:hint="eastAsia"/>
+          <w:lang w:val="en-US" w:eastAsia="zh-CN"/>
+        </w:rPr>
+        <w:t xml:space="preserve">The write function of the </w:t>
+      </w:r>
+      <w:proofErr w:type="spellStart"/>
+      <w:r>
+        <w:rPr>
+          <w:rFonts w:hint="eastAsia"/>
+          <w:lang w:val="en-US" w:eastAsia="zh-CN"/>
+        </w:rPr>
+        <w:t>InAdapter</w:t>
+      </w:r>
+      <w:proofErr w:type="spellEnd"/>
+      <w:r>
+        <w:rPr>
+          <w:rFonts w:hint="eastAsia"/>
+          <w:lang w:val="en-US" w:eastAsia="zh-CN"/>
+        </w:rPr>
+        <w:t xml:space="preserve">: </w:t>
+      </w:r>
+    </w:p>
+    <w:p>
+      <w:pPr>
+        <w:jc w:val="both"/>
+        <w:rPr>
+          <w:lang w:val="en-US" w:eastAsia="zh-CN"/>
+        </w:rPr>
+      </w:pPr>
+      <w:r>
+        <w:rPr>
+          <w:rFonts w:hint="eastAsia"/>
+          <w:lang w:val="en-US" w:eastAsia="zh-CN"/>
+        </w:rPr>
+        <w:t xml:space="preserve">If it </w:t>
+      </w:r>
+      <w:r>
+        <w:rPr>
+          <w:lang w:val="en-US" w:eastAsia="zh-CN"/>
+        </w:rPr>
+        <w:t>receives</w:t>
+      </w:r>
+      <w:r>
+        <w:rPr>
+          <w:rFonts w:hint="eastAsia"/>
+          <w:lang w:val="en-US" w:eastAsia="zh-CN"/>
+        </w:rPr>
+        <w:t xml:space="preserve"> the command </w:t>
+      </w:r>
+      <w:r>
+        <w:rPr>
+          <w:lang w:val="en-US" w:eastAsia="zh-CN"/>
+        </w:rPr>
+        <w:t>“</w:t>
+      </w:r>
+      <w:r>
+        <w:rPr>
+          <w:rFonts w:hint="eastAsia"/>
+          <w:lang w:val="en-US" w:eastAsia="zh-CN"/>
+        </w:rPr>
+        <w:t>reset</w:t>
+      </w:r>
+      <w:r>
+        <w:rPr>
+          <w:lang w:val="en-US" w:eastAsia="zh-CN"/>
+        </w:rPr>
+        <w:t>”</w:t>
+      </w:r>
+      <w:r>
+        <w:rPr>
+          <w:rFonts w:hint="eastAsia"/>
+          <w:lang w:val="en-US" w:eastAsia="zh-CN"/>
+        </w:rPr>
+        <w:t>, then it would be idle and wait for next clock;</w:t>
+      </w:r>
+    </w:p>
+    <w:p>
+      <w:pPr>
+        <w:jc w:val="both"/>
+        <w:rPr>
+          <w:lang w:val="en-US" w:eastAsia="zh-CN"/>
+        </w:rPr>
+      </w:pPr>
+      <w:r>
+        <w:rPr>
+          <w:rFonts w:hint="eastAsia"/>
+          <w:lang w:val="en-US" w:eastAsia="zh-CN"/>
+        </w:rPr>
+        <w:t>If it do</w:t>
+      </w:r>
+      <w:r>
+        <w:rPr>
+          <w:lang w:val="en-US" w:eastAsia="zh-CN"/>
+        </w:rPr>
+        <w:t>es</w:t>
+      </w:r>
+      <w:r>
+        <w:rPr>
+          <w:rFonts w:hint="eastAsia"/>
+          <w:lang w:val="en-US" w:eastAsia="zh-CN"/>
+        </w:rPr>
+        <w:t xml:space="preserve"> not receive the </w:t>
+      </w:r>
+      <w:r>
+        <w:rPr>
+          <w:lang w:val="en-US" w:eastAsia="zh-CN"/>
+        </w:rPr>
+        <w:t>“</w:t>
+      </w:r>
+      <w:r>
+        <w:rPr>
+          <w:rFonts w:hint="eastAsia"/>
+          <w:lang w:val="en-US" w:eastAsia="zh-CN"/>
+        </w:rPr>
+        <w:t>reset</w:t>
+      </w:r>
+      <w:r>
+        <w:rPr>
+          <w:lang w:val="en-US" w:eastAsia="zh-CN"/>
+        </w:rPr>
+        <w:t>”, it waits</w:t>
+      </w:r>
+      <w:r>
+        <w:rPr>
+          <w:rFonts w:hint="eastAsia"/>
+          <w:lang w:val="en-US" w:eastAsia="zh-CN"/>
+        </w:rPr>
+        <w:t xml:space="preserve"> for the </w:t>
+      </w:r>
+      <w:r>
+        <w:rPr>
+          <w:lang w:val="en-US" w:eastAsia="zh-CN"/>
+        </w:rPr>
+        <w:t>“</w:t>
+      </w:r>
+      <w:r>
+        <w:rPr>
+          <w:rFonts w:hint="eastAsia"/>
+          <w:lang w:val="en-US" w:eastAsia="zh-CN"/>
+        </w:rPr>
+        <w:t>slave</w:t>
+      </w:r>
+      <w:r>
+        <w:rPr>
+          <w:lang w:val="en-US" w:eastAsia="zh-CN"/>
+        </w:rPr>
+        <w:t>”</w:t>
+      </w:r>
+      <w:r>
+        <w:rPr>
+          <w:rFonts w:hint="eastAsia"/>
+          <w:lang w:val="en-US" w:eastAsia="zh-CN"/>
+        </w:rPr>
+        <w:t xml:space="preserve"> to be ready, and when the</w:t>
+      </w:r>
+      <w:r>
+        <w:rPr>
+          <w:lang w:val="en-US" w:eastAsia="zh-CN"/>
+        </w:rPr>
+        <w:t xml:space="preserve"> s</w:t>
+      </w:r>
+      <w:r>
+        <w:rPr>
+          <w:rFonts w:hint="eastAsia"/>
+          <w:lang w:val="en-US" w:eastAsia="zh-CN"/>
+        </w:rPr>
+        <w:t>lave is ready, send</w:t>
+      </w:r>
+      <w:r>
+        <w:rPr>
+          <w:lang w:val="en-US" w:eastAsia="zh-CN"/>
+        </w:rPr>
+        <w:t>s</w:t>
+      </w:r>
+      <w:r>
+        <w:rPr>
+          <w:rFonts w:hint="eastAsia"/>
+          <w:lang w:val="en-US" w:eastAsia="zh-CN"/>
+        </w:rPr>
+        <w:t xml:space="preserve"> the </w:t>
+      </w:r>
+      <w:r>
+        <w:rPr>
+          <w:lang w:val="en-US" w:eastAsia="zh-CN"/>
+        </w:rPr>
+        <w:t>“</w:t>
+      </w:r>
+      <w:r>
+        <w:rPr>
+          <w:rFonts w:hint="eastAsia"/>
+          <w:lang w:val="en-US" w:eastAsia="zh-CN"/>
+        </w:rPr>
+        <w:t>data</w:t>
+      </w:r>
+      <w:r>
+        <w:rPr>
+          <w:lang w:val="en-US" w:eastAsia="zh-CN"/>
+        </w:rPr>
+        <w:t>”</w:t>
+      </w:r>
+      <w:r>
+        <w:rPr>
+          <w:rFonts w:hint="eastAsia"/>
+          <w:lang w:val="en-US" w:eastAsia="zh-CN"/>
+        </w:rPr>
+        <w:t xml:space="preserve">, </w:t>
+      </w:r>
+      <w:r>
+        <w:rPr>
+          <w:lang w:val="en-US" w:eastAsia="zh-CN"/>
+        </w:rPr>
+        <w:t>“</w:t>
+      </w:r>
+      <w:r>
+        <w:rPr>
+          <w:rFonts w:hint="eastAsia"/>
+          <w:lang w:val="en-US" w:eastAsia="zh-CN"/>
+        </w:rPr>
+        <w:t>channel</w:t>
+      </w:r>
+      <w:r>
+        <w:rPr>
+          <w:lang w:val="en-US" w:eastAsia="zh-CN"/>
+        </w:rPr>
+        <w:t>” and</w:t>
+      </w:r>
+      <w:r>
+        <w:rPr>
+          <w:rFonts w:hint="eastAsia"/>
+          <w:lang w:val="en-US" w:eastAsia="zh-CN"/>
+        </w:rPr>
+        <w:t xml:space="preserve"> </w:t>
+      </w:r>
+      <w:r>
+        <w:rPr>
+          <w:lang w:val="en-US" w:eastAsia="zh-CN"/>
+        </w:rPr>
+        <w:t>“</w:t>
+      </w:r>
+      <w:r>
+        <w:rPr>
+          <w:rFonts w:hint="eastAsia"/>
+          <w:lang w:val="en-US" w:eastAsia="zh-CN"/>
+        </w:rPr>
+        <w:t>valid</w:t>
+      </w:r>
+      <w:r>
+        <w:rPr>
+          <w:lang w:val="en-US" w:eastAsia="zh-CN"/>
+        </w:rPr>
+        <w:t>”</w:t>
+      </w:r>
+      <w:r>
+        <w:rPr>
+          <w:rFonts w:hint="eastAsia"/>
+          <w:lang w:val="en-US" w:eastAsia="zh-CN"/>
+        </w:rPr>
+        <w:t xml:space="preserve"> to the Slave.</w:t>
+      </w:r>
+    </w:p>
+    <w:p>
+      <w:pPr>
+        <w:jc w:val="both"/>
+        <w:rPr>
+          <w:lang w:val="en-US" w:eastAsia="zh-CN"/>
+        </w:rPr>
+      </w:pPr>
+    </w:p>
+    <w:p>
+      <w:pPr>
+        <w:jc w:val="both"/>
+        <w:rPr>
+          <w:lang w:val="en-US" w:eastAsia="zh-CN"/>
+        </w:rPr>
+      </w:pPr>
+    </w:p>
+    <w:p>
+      <w:pPr>
+        <w:rPr>
+          <w:lang w:val="en-US"/>
+        </w:rPr>
+      </w:pPr>
+    </w:p>
+    <w:p>
+      <w:pPr>
+        <w:rPr>
+          <w:rFonts w:eastAsia="SimSun"/>
+          <w:lang w:val="en-US" w:eastAsia="zh-CN"/>
+        </w:rPr>
+      </w:pPr>
+    </w:p>
+    <w:p>
+      <w:pPr>
+        <w:jc w:val="center"/>
+      </w:pPr>
+      <w:r>
+        <w:rPr>
+          <w:noProof/>
+        </w:rPr>
+        <w:drawing>
+          <wp:inline distT="0" distB="0" distL="114300" distR="114300" wp14:anchorId="55BE0C8C" wp14:editId="76F44BD2">
+            <wp:extent cx="2962275" cy="3009265"/>
+            <wp:effectExtent l="0" t="0" r="9525" b="635"/>
+            <wp:docPr id="27" name="图片 6"/>
+            <wp:cNvGraphicFramePr>
+              <a:graphicFrameLocks xmlns:a="http://schemas.openxmlformats.org/drawingml/2006/main" noChangeAspect="1"/>
+            </wp:cNvGraphicFramePr>
+            <a:graphic xmlns:a="http://schemas.openxmlformats.org/drawingml/2006/main">
+              <a:graphicData uri="http://schemas.openxmlformats.org/drawingml/2006/picture">
+                <pic:pic xmlns:pic="http://schemas.openxmlformats.org/drawingml/2006/picture">
+                  <pic:nvPicPr>
+                    <pic:cNvPr id="18" name="图片 6"/>
+                    <pic:cNvPicPr>
+                      <a:picLocks noChangeAspect="1"/>
+                    </pic:cNvPicPr>
+                  </pic:nvPicPr>
+                  <pic:blipFill>
+                    <a:blip r:embed="rId25"/>
+                    <a:stretch>
+                      <a:fillRect/>
+                    </a:stretch>
+                  </pic:blipFill>
+                  <pic:spPr>
+                    <a:xfrm>
+                      <a:off x="0" y="0"/>
+                      <a:ext cx="2962275" cy="3009265"/>
+                    </a:xfrm>
+                    <a:prstGeom prst="rect">
+                      <a:avLst/>
+                    </a:prstGeom>
+                    <a:noFill/>
+                    <a:ln>
+                      <a:noFill/>
+                    </a:ln>
+                  </pic:spPr>
+                </pic:pic>
+              </a:graphicData>
+            </a:graphic>
+          </wp:inline>
+        </w:drawing>
+      </w:r>
+    </w:p>
+    <w:p>
+      <w:pPr>
+        <w:jc w:val="center"/>
+      </w:pPr>
+      <w:r>
+        <w:rPr>
+          <w:noProof/>
+        </w:rPr>
+        <w:drawing>
+          <wp:inline distT="0" distB="0" distL="114300" distR="114300" wp14:anchorId="150DA5E3" wp14:editId="47A1ACD6">
+            <wp:extent cx="4133850" cy="2802255"/>
+            <wp:effectExtent l="0" t="0" r="0" b="17145"/>
+            <wp:docPr id="28" name="图片 7"/>
+            <wp:cNvGraphicFramePr>
+              <a:graphicFrameLocks xmlns:a="http://schemas.openxmlformats.org/drawingml/2006/main" noChangeAspect="1"/>
+            </wp:cNvGraphicFramePr>
+            <a:graphic xmlns:a="http://schemas.openxmlformats.org/drawingml/2006/main">
+              <a:graphicData uri="http://schemas.openxmlformats.org/drawingml/2006/picture">
+                <pic:pic xmlns:pic="http://schemas.openxmlformats.org/drawingml/2006/picture">
+                  <pic:nvPicPr>
+                    <pic:cNvPr id="19" name="图片 7"/>
+                    <pic:cNvPicPr>
+                      <a:picLocks noChangeAspect="1"/>
+                    </pic:cNvPicPr>
+                  </pic:nvPicPr>
+                  <pic:blipFill>
+                    <a:blip r:embed="rId26"/>
+                    <a:stretch>
+                      <a:fillRect/>
+                    </a:stretch>
+                  </pic:blipFill>
+                  <pic:spPr>
+                    <a:xfrm>
+                      <a:off x="0" y="0"/>
+                      <a:ext cx="4133850" cy="2802255"/>
+                    </a:xfrm>
+                    <a:prstGeom prst="rect">
+                      <a:avLst/>
+                    </a:prstGeom>
+                    <a:noFill/>
+                    <a:ln>
+                      <a:noFill/>
+                    </a:ln>
+                  </pic:spPr>
+                </pic:pic>
+              </a:graphicData>
+            </a:graphic>
+          </wp:inline>
+        </w:drawing>
+      </w:r>
+    </w:p>
+    <w:p>
+      <w:pPr>
+        <w:jc w:val="both"/>
+        <w:rPr>
+          <w:rFonts w:eastAsia="SimSun"/>
+          <w:lang w:val="en-US" w:eastAsia="zh-CN"/>
+        </w:rPr>
+      </w:pPr>
+      <w:r>
+        <w:rPr>
+          <w:rFonts w:eastAsia="SimSun" w:hint="eastAsia"/>
+          <w:lang w:val="en-US" w:eastAsia="zh-CN"/>
+        </w:rPr>
+        <w:t xml:space="preserve">The definition and implement of </w:t>
+      </w:r>
+      <w:r>
+        <w:rPr>
+          <w:rFonts w:eastAsia="SimSun"/>
+          <w:lang w:val="en-US" w:eastAsia="zh-CN"/>
+        </w:rPr>
+        <w:t>“</w:t>
+      </w:r>
+      <w:r>
+        <w:rPr>
+          <w:rFonts w:eastAsia="SimSun" w:hint="eastAsia"/>
+          <w:lang w:val="en-US" w:eastAsia="zh-CN"/>
+        </w:rPr>
+        <w:t>master</w:t>
+      </w:r>
+      <w:r>
+        <w:rPr>
+          <w:rFonts w:eastAsia="SimSun"/>
+          <w:lang w:val="en-US" w:eastAsia="zh-CN"/>
+        </w:rPr>
+        <w:t>”</w:t>
+      </w:r>
+      <w:r>
+        <w:rPr>
+          <w:rFonts w:eastAsia="SimSun" w:hint="eastAsia"/>
+          <w:lang w:val="en-US" w:eastAsia="zh-CN"/>
+        </w:rPr>
+        <w:t xml:space="preserve">: it only </w:t>
+      </w:r>
+      <w:proofErr w:type="gramStart"/>
+      <w:r>
+        <w:rPr>
+          <w:rFonts w:eastAsia="SimSun" w:hint="eastAsia"/>
+          <w:lang w:val="en-US" w:eastAsia="zh-CN"/>
+        </w:rPr>
+        <w:t>does</w:t>
+      </w:r>
+      <w:proofErr w:type="gramEnd"/>
+      <w:r>
+        <w:rPr>
+          <w:rFonts w:eastAsia="SimSun" w:hint="eastAsia"/>
+          <w:lang w:val="en-US" w:eastAsia="zh-CN"/>
+        </w:rPr>
+        <w:t xml:space="preserve"> the job of reading data from input file and sending data to the </w:t>
+      </w:r>
+      <w:proofErr w:type="spellStart"/>
+      <w:r>
+        <w:rPr>
+          <w:rFonts w:eastAsia="SimSun" w:hint="eastAsia"/>
+          <w:lang w:val="en-US" w:eastAsia="zh-CN"/>
+        </w:rPr>
+        <w:t>InAdapter</w:t>
+      </w:r>
+      <w:proofErr w:type="spellEnd"/>
+      <w:r>
+        <w:rPr>
+          <w:rFonts w:eastAsia="SimSun" w:hint="eastAsia"/>
+          <w:lang w:val="en-US" w:eastAsia="zh-CN"/>
+        </w:rPr>
+        <w:t>.</w:t>
+      </w:r>
+    </w:p>
+    <w:p>
+      <w:pPr>
+        <w:jc w:val="center"/>
+      </w:pPr>
+      <w:r>
+        <w:rPr>
+          <w:rFonts w:ascii="SimSun" w:eastAsia="SimSun" w:hAnsi="SimSun" w:cs="SimSun"/>
+          <w:noProof/>
+          <w:sz w:val="24"/>
+          <w:szCs w:val="24"/>
+          <w:lang w:val="en-US" w:eastAsia="zh-CN" w:bidi="ar"/>
+        </w:rPr>
+        <w:lastRenderedPageBreak/>
+        <w:drawing>
+          <wp:inline distT="0" distB="0" distL="114300" distR="114300" wp14:anchorId="20707080" wp14:editId="1498A16A">
+            <wp:extent cx="4180205" cy="3086100"/>
+            <wp:effectExtent l="0" t="0" r="10795" b="0"/>
+            <wp:docPr id="29" name="图片 1" descr="IMG_256"/>
+            <wp:cNvGraphicFramePr>
+              <a:graphicFrameLocks xmlns:a="http://schemas.openxmlformats.org/drawingml/2006/main" noChangeAspect="1"/>
+            </wp:cNvGraphicFramePr>
+            <a:graphic xmlns:a="http://schemas.openxmlformats.org/drawingml/2006/main">
+              <a:graphicData uri="http://schemas.openxmlformats.org/drawingml/2006/picture">
+                <pic:pic xmlns:pic="http://schemas.openxmlformats.org/drawingml/2006/picture">
+                  <pic:nvPicPr>
+                    <pic:cNvPr id="1" name="图片 1" descr="IMG_256"/>
+                    <pic:cNvPicPr>
+                      <a:picLocks noChangeAspect="1"/>
+                    </pic:cNvPicPr>
+                  </pic:nvPicPr>
+                  <pic:blipFill>
+                    <a:blip r:embed="rId27"/>
+                    <a:stretch>
+                      <a:fillRect/>
+                    </a:stretch>
+                  </pic:blipFill>
+                  <pic:spPr>
+                    <a:xfrm>
+                      <a:off x="0" y="0"/>
+                      <a:ext cx="4180205" cy="3086100"/>
+                    </a:xfrm>
+                    <a:prstGeom prst="rect">
+                      <a:avLst/>
+                    </a:prstGeom>
+                    <a:noFill/>
+                    <a:ln w="9525">
+                      <a:noFill/>
+                    </a:ln>
+                  </pic:spPr>
+                </pic:pic>
+              </a:graphicData>
+            </a:graphic>
+          </wp:inline>
+        </w:drawing>
+      </w:r>
+    </w:p>
+    <w:p>
+      <w:pPr>
+        <w:jc w:val="both"/>
+        <w:rPr>
+          <w:rFonts w:eastAsia="SimSun"/>
+          <w:lang w:val="en-US" w:eastAsia="zh-CN"/>
+        </w:rPr>
+      </w:pPr>
+      <w:r>
+        <w:rPr>
+          <w:rFonts w:eastAsia="SimSun" w:hint="eastAsia"/>
+          <w:lang w:val="en-US" w:eastAsia="zh-CN"/>
+        </w:rPr>
+        <w:t xml:space="preserve">The </w:t>
+      </w:r>
+      <w:r>
+        <w:rPr>
+          <w:rFonts w:eastAsia="SimSun"/>
+          <w:lang w:val="en-US" w:eastAsia="zh-CN"/>
+        </w:rPr>
+        <w:t>“</w:t>
+      </w:r>
+      <w:r>
+        <w:rPr>
+          <w:rFonts w:eastAsia="SimSun" w:hint="eastAsia"/>
+          <w:lang w:val="en-US" w:eastAsia="zh-CN"/>
+        </w:rPr>
+        <w:t>Slave</w:t>
+      </w:r>
+      <w:r>
+        <w:rPr>
+          <w:rFonts w:eastAsia="SimSun"/>
+          <w:lang w:val="en-US" w:eastAsia="zh-CN"/>
+        </w:rPr>
+        <w:t>”</w:t>
+      </w:r>
+      <w:r>
+        <w:rPr>
+          <w:rFonts w:eastAsia="SimSun" w:hint="eastAsia"/>
+          <w:lang w:val="en-US" w:eastAsia="zh-CN"/>
+        </w:rPr>
+        <w:t xml:space="preserve">, which is </w:t>
+      </w:r>
+      <w:r>
+        <w:rPr>
+          <w:rFonts w:eastAsia="SimSun"/>
+          <w:lang w:val="en-US" w:eastAsia="zh-CN"/>
+        </w:rPr>
+        <w:t>“</w:t>
+      </w:r>
+      <w:proofErr w:type="spellStart"/>
+      <w:r>
+        <w:rPr>
+          <w:rFonts w:eastAsia="SimSun" w:hint="eastAsia"/>
+          <w:lang w:val="en-US" w:eastAsia="zh-CN"/>
+        </w:rPr>
+        <w:t>dataSink</w:t>
+      </w:r>
+      <w:proofErr w:type="spellEnd"/>
+      <w:r>
+        <w:rPr>
+          <w:rFonts w:eastAsia="SimSun"/>
+          <w:lang w:val="en-US" w:eastAsia="zh-CN"/>
+        </w:rPr>
+        <w:t>”</w:t>
+      </w:r>
+      <w:r>
+        <w:rPr>
+          <w:rFonts w:eastAsia="SimSun" w:hint="eastAsia"/>
+          <w:lang w:val="en-US" w:eastAsia="zh-CN"/>
+        </w:rPr>
+        <w:t xml:space="preserve"> is the same as the on in ex 3.4, but with a new line </w:t>
+      </w:r>
+      <w:proofErr w:type="spellStart"/>
+      <w:r>
+        <w:rPr>
+          <w:rFonts w:eastAsia="SimSun" w:hint="eastAsia"/>
+          <w:lang w:val="en-US" w:eastAsia="zh-CN"/>
+        </w:rPr>
+        <w:t>fflush</w:t>
+      </w:r>
+      <w:proofErr w:type="spellEnd"/>
+      <w:r>
+        <w:rPr>
+          <w:rFonts w:eastAsia="SimSun" w:hint="eastAsia"/>
+          <w:lang w:val="en-US" w:eastAsia="zh-CN"/>
+        </w:rPr>
+        <w:t>(</w:t>
+      </w:r>
+      <w:proofErr w:type="spellStart"/>
+      <w:r>
+        <w:rPr>
+          <w:rFonts w:eastAsia="SimSun" w:hint="eastAsia"/>
+          <w:lang w:val="en-US" w:eastAsia="zh-CN"/>
+        </w:rPr>
+        <w:t>fp_data</w:t>
+      </w:r>
+      <w:proofErr w:type="spellEnd"/>
+      <w:r>
+        <w:rPr>
+          <w:rFonts w:eastAsia="SimSun" w:hint="eastAsia"/>
+          <w:lang w:val="en-US" w:eastAsia="zh-CN"/>
+        </w:rPr>
+        <w:t xml:space="preserve">); just clean up the space cache for the new data waiting to be written to the output file. </w:t>
+      </w:r>
+    </w:p>
+    <w:p>
+      <w:pPr>
+        <w:jc w:val="both"/>
+        <w:rPr>
+          <w:rFonts w:eastAsia="SimSun"/>
+          <w:lang w:val="en-US" w:eastAsia="zh-CN"/>
+        </w:rPr>
+      </w:pPr>
+    </w:p>
+    <w:p>
+      <w:pPr>
+        <w:jc w:val="center"/>
+      </w:pPr>
+      <w:r>
+        <w:rPr>
+          <w:rFonts w:ascii="SimSun" w:eastAsia="SimSun" w:hAnsi="SimSun" w:cs="SimSun"/>
+          <w:noProof/>
+          <w:sz w:val="24"/>
+          <w:szCs w:val="24"/>
+          <w:lang w:val="en-US" w:eastAsia="zh-CN" w:bidi="ar"/>
+        </w:rPr>
+        <w:drawing>
+          <wp:inline distT="0" distB="0" distL="114300" distR="114300" wp14:anchorId="3E751ADA" wp14:editId="2D93F1A4">
+            <wp:extent cx="3448050" cy="3477260"/>
+            <wp:effectExtent l="0" t="0" r="0" b="8890"/>
+            <wp:docPr id="30" name="图片 10" descr="IMG_256"/>
+            <wp:cNvGraphicFramePr>
+              <a:graphicFrameLocks xmlns:a="http://schemas.openxmlformats.org/drawingml/2006/main" noChangeAspect="1"/>
+            </wp:cNvGraphicFramePr>
+            <a:graphic xmlns:a="http://schemas.openxmlformats.org/drawingml/2006/main">
+              <a:graphicData uri="http://schemas.openxmlformats.org/drawingml/2006/picture">
+                <pic:pic xmlns:pic="http://schemas.openxmlformats.org/drawingml/2006/picture">
+                  <pic:nvPicPr>
+                    <pic:cNvPr id="22" name="图片 10" descr="IMG_256"/>
+                    <pic:cNvPicPr>
+                      <a:picLocks noChangeAspect="1"/>
+                    </pic:cNvPicPr>
+                  </pic:nvPicPr>
+                  <pic:blipFill>
+                    <a:blip r:embed="rId28"/>
+                    <a:stretch>
+                      <a:fillRect/>
+                    </a:stretch>
+                  </pic:blipFill>
+                  <pic:spPr>
+                    <a:xfrm>
+                      <a:off x="0" y="0"/>
+                      <a:ext cx="3448050" cy="3477260"/>
+                    </a:xfrm>
+                    <a:prstGeom prst="rect">
+                      <a:avLst/>
+                    </a:prstGeom>
+                    <a:noFill/>
+                    <a:ln w="9525">
+                      <a:noFill/>
+                    </a:ln>
+                  </pic:spPr>
+                </pic:pic>
+              </a:graphicData>
+            </a:graphic>
+          </wp:inline>
+        </w:drawing>
+      </w:r>
+    </w:p>
+    <w:p>
+      <w:pPr>
+        <w:jc w:val="both"/>
+      </w:pPr>
+    </w:p>
+    <w:p>
+      <w:pPr>
+        <w:jc w:val="center"/>
+      </w:pPr>
+      <w:r>
+        <w:rPr>
+          <w:noProof/>
+        </w:rPr>
+        <w:lastRenderedPageBreak/>
+        <w:drawing>
+          <wp:inline distT="0" distB="0" distL="114300" distR="114300" wp14:anchorId="1FA9EF41" wp14:editId="554C5FD0">
+            <wp:extent cx="2971800" cy="4251960"/>
+            <wp:effectExtent l="0" t="0" r="0" b="15240"/>
+            <wp:docPr id="31" name="图片 8"/>
+            <wp:cNvGraphicFramePr>
+              <a:graphicFrameLocks xmlns:a="http://schemas.openxmlformats.org/drawingml/2006/main" noChangeAspect="1"/>
+            </wp:cNvGraphicFramePr>
+            <a:graphic xmlns:a="http://schemas.openxmlformats.org/drawingml/2006/main">
+              <a:graphicData uri="http://schemas.openxmlformats.org/drawingml/2006/picture">
+                <pic:pic xmlns:pic="http://schemas.openxmlformats.org/drawingml/2006/picture">
+                  <pic:nvPicPr>
+                    <pic:cNvPr id="20" name="图片 8"/>
+                    <pic:cNvPicPr>
+                      <a:picLocks noChangeAspect="1"/>
+                    </pic:cNvPicPr>
+                  </pic:nvPicPr>
+                  <pic:blipFill>
+                    <a:blip r:embed="rId29"/>
+                    <a:stretch>
+                      <a:fillRect/>
+                    </a:stretch>
+                  </pic:blipFill>
+                  <pic:spPr>
+                    <a:xfrm>
+                      <a:off x="0" y="0"/>
+                      <a:ext cx="2971800" cy="4251960"/>
+                    </a:xfrm>
+                    <a:prstGeom prst="rect">
+                      <a:avLst/>
+                    </a:prstGeom>
+                    <a:noFill/>
+                    <a:ln>
+                      <a:noFill/>
+                    </a:ln>
+                  </pic:spPr>
+                </pic:pic>
+              </a:graphicData>
+            </a:graphic>
+          </wp:inline>
+        </w:drawing>
+      </w:r>
+    </w:p>
+    <w:p>
+      <w:pPr>
+        <w:jc w:val="both"/>
+        <w:rPr>
+          <w:rFonts w:eastAsia="SimSun"/>
+          <w:lang w:val="en-US" w:eastAsia="zh-CN"/>
+        </w:rPr>
+      </w:pPr>
+      <w:r>
+        <w:rPr>
+          <w:rFonts w:eastAsia="SimSun" w:hint="eastAsia"/>
+          <w:lang w:val="en-US" w:eastAsia="zh-CN"/>
+        </w:rPr>
+        <w:t xml:space="preserve">The definition and implement of the Top: Since </w:t>
+      </w:r>
+      <w:proofErr w:type="spellStart"/>
+      <w:r>
+        <w:rPr>
+          <w:rFonts w:eastAsia="SimSun" w:hint="eastAsia"/>
+          <w:lang w:val="en-US" w:eastAsia="zh-CN"/>
+        </w:rPr>
+        <w:t>InAdapter</w:t>
+      </w:r>
+      <w:proofErr w:type="spellEnd"/>
+      <w:r>
+        <w:rPr>
+          <w:rFonts w:eastAsia="SimSun" w:hint="eastAsia"/>
+          <w:lang w:val="en-US" w:eastAsia="zh-CN"/>
+        </w:rPr>
+        <w:t xml:space="preserve"> </w:t>
+      </w:r>
+      <w:proofErr w:type="gramStart"/>
+      <w:r>
+        <w:rPr>
+          <w:rFonts w:eastAsia="SimSun" w:hint="eastAsia"/>
+          <w:lang w:val="en-US" w:eastAsia="zh-CN"/>
+        </w:rPr>
+        <w:t>inherit</w:t>
+      </w:r>
+      <w:r>
+        <w:rPr>
+          <w:rFonts w:eastAsia="SimSun"/>
+          <w:lang w:val="en-US" w:eastAsia="zh-CN"/>
+        </w:rPr>
+        <w:t>s</w:t>
+      </w:r>
+      <w:proofErr w:type="gramEnd"/>
+      <w:r>
+        <w:rPr>
+          <w:rFonts w:eastAsia="SimSun" w:hint="eastAsia"/>
+          <w:lang w:val="en-US" w:eastAsia="zh-CN"/>
+        </w:rPr>
+        <w:t xml:space="preserve"> from the class </w:t>
+      </w:r>
+      <w:proofErr w:type="spellStart"/>
+      <w:r>
+        <w:rPr>
+          <w:rFonts w:eastAsia="SimSun" w:hint="eastAsia"/>
+          <w:lang w:val="en-US" w:eastAsia="zh-CN"/>
+        </w:rPr>
+        <w:t>sc_fifo_out_if</w:t>
+      </w:r>
+      <w:proofErr w:type="spellEnd"/>
+      <w:r>
+        <w:rPr>
+          <w:rFonts w:eastAsia="SimSun" w:hint="eastAsia"/>
+          <w:lang w:val="en-US" w:eastAsia="zh-CN"/>
+        </w:rPr>
+        <w:t xml:space="preserve"> (as stated in the definition) and the </w:t>
+      </w:r>
+      <w:r>
+        <w:rPr>
+          <w:rFonts w:eastAsia="SimSun"/>
+          <w:lang w:val="en-US" w:eastAsia="zh-CN"/>
+        </w:rPr>
+        <w:t>“</w:t>
+      </w:r>
+      <w:r>
+        <w:rPr>
+          <w:rFonts w:eastAsia="SimSun" w:hint="eastAsia"/>
+          <w:lang w:val="en-US" w:eastAsia="zh-CN"/>
+        </w:rPr>
+        <w:t>master</w:t>
+      </w:r>
+      <w:r>
+        <w:rPr>
+          <w:rFonts w:eastAsia="SimSun"/>
+          <w:lang w:val="en-US" w:eastAsia="zh-CN"/>
+        </w:rPr>
+        <w:t>”</w:t>
+      </w:r>
+      <w:r>
+        <w:rPr>
+          <w:rFonts w:eastAsia="SimSun" w:hint="eastAsia"/>
+          <w:lang w:val="en-US" w:eastAsia="zh-CN"/>
+        </w:rPr>
+        <w:t xml:space="preserve"> has a </w:t>
+      </w:r>
+      <w:proofErr w:type="spellStart"/>
+      <w:r>
+        <w:rPr>
+          <w:rFonts w:eastAsia="SimSun" w:hint="eastAsia"/>
+          <w:lang w:val="en-US" w:eastAsia="zh-CN"/>
+        </w:rPr>
+        <w:t>sc_fifo_out</w:t>
+      </w:r>
+      <w:proofErr w:type="spellEnd"/>
+      <w:r>
+        <w:rPr>
+          <w:rFonts w:eastAsia="SimSun" w:hint="eastAsia"/>
+          <w:lang w:val="en-US" w:eastAsia="zh-CN"/>
+        </w:rPr>
+        <w:t>, they can be connected to each other directly (</w:t>
+      </w:r>
+      <w:proofErr w:type="spellStart"/>
+      <w:r>
+        <w:rPr>
+          <w:rFonts w:eastAsia="SimSun" w:hint="eastAsia"/>
+          <w:lang w:val="en-US" w:eastAsia="zh-CN"/>
+        </w:rPr>
+        <w:t>dataSource.out</w:t>
+      </w:r>
+      <w:proofErr w:type="spellEnd"/>
+      <w:r>
+        <w:rPr>
+          <w:rFonts w:eastAsia="SimSun" w:hint="eastAsia"/>
+          <w:lang w:val="en-US" w:eastAsia="zh-CN"/>
+        </w:rPr>
+        <w:t>(</w:t>
+      </w:r>
+      <w:proofErr w:type="spellStart"/>
+      <w:r>
+        <w:rPr>
+          <w:rFonts w:eastAsia="SimSun" w:hint="eastAsia"/>
+          <w:lang w:val="en-US" w:eastAsia="zh-CN"/>
+        </w:rPr>
+        <w:t>inAdapter</w:t>
+      </w:r>
+      <w:proofErr w:type="spellEnd"/>
+      <w:r>
+        <w:rPr>
+          <w:rFonts w:eastAsia="SimSun" w:hint="eastAsia"/>
+          <w:lang w:val="en-US" w:eastAsia="zh-CN"/>
+        </w:rPr>
+        <w:t>));</w:t>
+      </w:r>
+    </w:p>
+    <w:p>
+      <w:pPr>
+        <w:jc w:val="both"/>
+        <w:rPr>
+          <w:rFonts w:eastAsia="SimSun"/>
+          <w:lang w:val="en-US" w:eastAsia="zh-CN"/>
+        </w:rPr>
+      </w:pPr>
+      <w:r>
+        <w:rPr>
+          <w:rFonts w:eastAsia="SimSun" w:hint="eastAsia"/>
+          <w:lang w:val="en-US" w:eastAsia="zh-CN"/>
+        </w:rPr>
+        <w:t xml:space="preserve">And then, </w:t>
+      </w:r>
+      <w:proofErr w:type="spellStart"/>
+      <w:r>
+        <w:rPr>
+          <w:rFonts w:eastAsia="SimSun" w:hint="eastAsia"/>
+          <w:lang w:val="en-US" w:eastAsia="zh-CN"/>
+        </w:rPr>
+        <w:t>InAdapter</w:t>
+      </w:r>
+      <w:proofErr w:type="spellEnd"/>
+      <w:r>
+        <w:rPr>
+          <w:rFonts w:eastAsia="SimSun" w:hint="eastAsia"/>
+          <w:lang w:val="en-US" w:eastAsia="zh-CN"/>
+        </w:rPr>
+        <w:t xml:space="preserve"> does the same job as the </w:t>
+      </w:r>
+      <w:r>
+        <w:rPr>
+          <w:rFonts w:eastAsia="SimSun"/>
+          <w:lang w:val="en-US" w:eastAsia="zh-CN"/>
+        </w:rPr>
+        <w:t>“</w:t>
+      </w:r>
+      <w:r>
+        <w:rPr>
+          <w:rFonts w:eastAsia="SimSun" w:hint="eastAsia"/>
+          <w:lang w:val="en-US" w:eastAsia="zh-CN"/>
+        </w:rPr>
+        <w:t>master</w:t>
+      </w:r>
+      <w:r>
+        <w:rPr>
+          <w:rFonts w:eastAsia="SimSun"/>
+          <w:lang w:val="en-US" w:eastAsia="zh-CN"/>
+        </w:rPr>
+        <w:t>”</w:t>
+      </w:r>
+      <w:r>
+        <w:rPr>
+          <w:rFonts w:eastAsia="SimSun" w:hint="eastAsia"/>
+          <w:lang w:val="en-US" w:eastAsia="zh-CN"/>
+        </w:rPr>
+        <w:t xml:space="preserve"> did in the ex3.4: connecting with the </w:t>
+      </w:r>
+      <w:r>
+        <w:rPr>
+          <w:rFonts w:eastAsia="SimSun"/>
+          <w:lang w:val="en-US" w:eastAsia="zh-CN"/>
+        </w:rPr>
+        <w:t>“</w:t>
+      </w:r>
+      <w:r>
+        <w:rPr>
+          <w:rFonts w:eastAsia="SimSun" w:hint="eastAsia"/>
+          <w:lang w:val="en-US" w:eastAsia="zh-CN"/>
+        </w:rPr>
+        <w:t>slave</w:t>
+      </w:r>
+      <w:r>
+        <w:rPr>
+          <w:rFonts w:eastAsia="SimSun"/>
+          <w:lang w:val="en-US" w:eastAsia="zh-CN"/>
+        </w:rPr>
+        <w:t>”</w:t>
+      </w:r>
+      <w:r>
+        <w:rPr>
+          <w:rFonts w:eastAsia="SimSun" w:hint="eastAsia"/>
+          <w:lang w:val="en-US" w:eastAsia="zh-CN"/>
+        </w:rPr>
+        <w:t>.</w:t>
+      </w:r>
+    </w:p>
+    <w:p>
+      <w:pPr>
+        <w:jc w:val="both"/>
+        <w:rPr>
+          <w:rFonts w:eastAsia="SimSun"/>
+          <w:lang w:val="en-US" w:eastAsia="zh-CN"/>
+        </w:rPr>
+      </w:pPr>
+    </w:p>
+    <w:p>
+      <w:pPr>
+        <w:jc w:val="center"/>
+      </w:pPr>
+      <w:r>
+        <w:rPr>
+          <w:noProof/>
+        </w:rPr>
+        <w:drawing>
+          <wp:inline distT="0" distB="0" distL="114300" distR="114300" wp14:anchorId="6E04882D" wp14:editId="3EE9097A">
+            <wp:extent cx="6543040" cy="1456690"/>
+            <wp:effectExtent l="0" t="0" r="10160" b="10160"/>
+            <wp:docPr id="24" name="图片 12"/>
+            <wp:cNvGraphicFramePr>
+              <a:graphicFrameLocks xmlns:a="http://schemas.openxmlformats.org/drawingml/2006/main" noChangeAspect="1"/>
+            </wp:cNvGraphicFramePr>
+            <a:graphic xmlns:a="http://schemas.openxmlformats.org/drawingml/2006/main">
+              <a:graphicData uri="http://schemas.openxmlformats.org/drawingml/2006/picture">
+                <pic:pic xmlns:pic="http://schemas.openxmlformats.org/drawingml/2006/picture">
+                  <pic:nvPicPr>
+                    <pic:cNvPr id="24" name="图片 12"/>
+                    <pic:cNvPicPr>
+                      <a:picLocks noChangeAspect="1"/>
+                    </pic:cNvPicPr>
+                  </pic:nvPicPr>
+                  <pic:blipFill>
+                    <a:blip r:embed="rId30"/>
+                    <a:stretch>
+                      <a:fillRect/>
+                    </a:stretch>
+                  </pic:blipFill>
+                  <pic:spPr>
+                    <a:xfrm>
+                      <a:off x="0" y="0"/>
+                      <a:ext cx="6543040" cy="1456690"/>
+                    </a:xfrm>
+                    <a:prstGeom prst="rect">
+                      <a:avLst/>
+                    </a:prstGeom>
+                    <a:noFill/>
+                    <a:ln>
+                      <a:noFill/>
+                    </a:ln>
+                  </pic:spPr>
+                </pic:pic>
+              </a:graphicData>
+            </a:graphic>
+          </wp:inline>
+        </w:drawing>
+      </w:r>
+    </w:p>
+    <w:p>
+      <w:pPr>
+        <w:jc w:val="both"/>
+        <w:rPr>
+          <w:rFonts w:eastAsia="SimSun"/>
+          <w:lang w:val="en-US" w:eastAsia="zh-CN"/>
+        </w:rPr>
+      </w:pPr>
+      <w:r>
+        <w:rPr>
+          <w:rFonts w:eastAsia="SimSun" w:hint="eastAsia"/>
+          <w:lang w:val="en-US" w:eastAsia="zh-CN"/>
+        </w:rPr>
+        <w:t>Simulation result:</w:t>
+      </w:r>
+    </w:p>
+    <w:p>
+      <w:pPr>
+        <w:jc w:val="both"/>
+        <w:rPr>
+          <w:rFonts w:eastAsia="SimSun"/>
+          <w:lang w:val="en-US" w:eastAsia="zh-CN"/>
+        </w:rPr>
+      </w:pPr>
+      <w:r>
+        <w:rPr>
+          <w:rFonts w:eastAsia="SimSun" w:hint="eastAsia"/>
+          <w:lang w:val="en-US" w:eastAsia="zh-CN"/>
+        </w:rPr>
+        <w:t xml:space="preserve">As the code stated in </w:t>
+      </w:r>
+      <w:proofErr w:type="spellStart"/>
+      <w:r>
+        <w:rPr>
+          <w:rFonts w:eastAsia="SimSun" w:hint="eastAsia"/>
+          <w:lang w:val="en-US" w:eastAsia="zh-CN"/>
+        </w:rPr>
+        <w:t>InAdapter</w:t>
+      </w:r>
+      <w:proofErr w:type="spellEnd"/>
+      <w:r>
+        <w:rPr>
+          <w:rFonts w:eastAsia="SimSun" w:hint="eastAsia"/>
+          <w:lang w:val="en-US" w:eastAsia="zh-CN"/>
+        </w:rPr>
+        <w:t xml:space="preserve">, when the </w:t>
+      </w:r>
+      <w:proofErr w:type="spellStart"/>
+      <w:r>
+        <w:rPr>
+          <w:rFonts w:eastAsia="SimSun" w:hint="eastAsia"/>
+          <w:lang w:val="en-US" w:eastAsia="zh-CN"/>
+        </w:rPr>
+        <w:t>InAdapter</w:t>
+      </w:r>
+      <w:proofErr w:type="spellEnd"/>
+      <w:r>
+        <w:rPr>
+          <w:rFonts w:eastAsia="SimSun" w:hint="eastAsia"/>
+          <w:lang w:val="en-US" w:eastAsia="zh-CN"/>
+        </w:rPr>
+        <w:t xml:space="preserve"> receives the </w:t>
+      </w:r>
+      <w:r>
+        <w:rPr>
+          <w:rFonts w:eastAsia="SimSun"/>
+          <w:lang w:val="en-US" w:eastAsia="zh-CN"/>
+        </w:rPr>
+        <w:t>“</w:t>
+      </w:r>
+      <w:r>
+        <w:rPr>
+          <w:rFonts w:eastAsia="SimSun" w:hint="eastAsia"/>
+          <w:lang w:val="en-US" w:eastAsia="zh-CN"/>
+        </w:rPr>
+        <w:t>ready</w:t>
+      </w:r>
+      <w:r>
+        <w:rPr>
+          <w:rFonts w:eastAsia="SimSun"/>
+          <w:lang w:val="en-US" w:eastAsia="zh-CN"/>
+        </w:rPr>
+        <w:t>”</w:t>
+      </w:r>
+      <w:r>
+        <w:rPr>
+          <w:rFonts w:eastAsia="SimSun" w:hint="eastAsia"/>
+          <w:lang w:val="en-US" w:eastAsia="zh-CN"/>
+        </w:rPr>
+        <w:t xml:space="preserve"> signal, it would </w:t>
+      </w:r>
+      <w:proofErr w:type="gramStart"/>
+      <w:r>
+        <w:rPr>
+          <w:rFonts w:eastAsia="SimSun" w:hint="eastAsia"/>
+          <w:lang w:val="en-US" w:eastAsia="zh-CN"/>
+        </w:rPr>
+        <w:t>sent</w:t>
+      </w:r>
+      <w:proofErr w:type="gramEnd"/>
+      <w:r>
+        <w:rPr>
+          <w:rFonts w:eastAsia="SimSun" w:hint="eastAsia"/>
+          <w:lang w:val="en-US" w:eastAsia="zh-CN"/>
+        </w:rPr>
+        <w:t xml:space="preserve"> signal </w:t>
+      </w:r>
+      <w:r>
+        <w:rPr>
+          <w:rFonts w:eastAsia="SimSun"/>
+          <w:lang w:val="en-US" w:eastAsia="zh-CN"/>
+        </w:rPr>
+        <w:t>“</w:t>
+      </w:r>
+      <w:r>
+        <w:rPr>
+          <w:rFonts w:eastAsia="SimSun" w:hint="eastAsia"/>
+          <w:lang w:val="en-US" w:eastAsia="zh-CN"/>
+        </w:rPr>
+        <w:t>valid</w:t>
+      </w:r>
+      <w:r>
+        <w:rPr>
+          <w:rFonts w:eastAsia="SimSun"/>
+          <w:lang w:val="en-US" w:eastAsia="zh-CN"/>
+        </w:rPr>
+        <w:t>”</w:t>
+      </w:r>
+      <w:r>
+        <w:rPr>
+          <w:rFonts w:eastAsia="SimSun" w:hint="eastAsia"/>
+          <w:lang w:val="en-US" w:eastAsia="zh-CN"/>
+        </w:rPr>
+        <w:t xml:space="preserve"> with value 1 after another clock. As stated in the simulation, the </w:t>
+      </w:r>
+      <w:r>
+        <w:rPr>
+          <w:rFonts w:eastAsia="SimSun"/>
+          <w:lang w:val="en-US" w:eastAsia="zh-CN"/>
+        </w:rPr>
+        <w:t>“</w:t>
+      </w:r>
+      <w:r>
+        <w:rPr>
+          <w:rFonts w:eastAsia="SimSun" w:hint="eastAsia"/>
+          <w:lang w:val="en-US" w:eastAsia="zh-CN"/>
+        </w:rPr>
+        <w:t>valid</w:t>
+      </w:r>
+      <w:r>
+        <w:rPr>
+          <w:rFonts w:eastAsia="SimSun"/>
+          <w:lang w:val="en-US" w:eastAsia="zh-CN"/>
+        </w:rPr>
+        <w:t>”</w:t>
+      </w:r>
+      <w:r>
+        <w:rPr>
+          <w:rFonts w:eastAsia="SimSun" w:hint="eastAsia"/>
+          <w:lang w:val="en-US" w:eastAsia="zh-CN"/>
+        </w:rPr>
+        <w:t xml:space="preserve"> is one clock lagged behind the </w:t>
+      </w:r>
+      <w:r>
+        <w:rPr>
+          <w:rFonts w:eastAsia="SimSun"/>
+          <w:lang w:val="en-US" w:eastAsia="zh-CN"/>
+        </w:rPr>
+        <w:t>“</w:t>
+      </w:r>
+      <w:r>
+        <w:rPr>
+          <w:rFonts w:eastAsia="SimSun" w:hint="eastAsia"/>
+          <w:lang w:val="en-US" w:eastAsia="zh-CN"/>
+        </w:rPr>
+        <w:t>ready</w:t>
+      </w:r>
+      <w:r>
+        <w:rPr>
+          <w:rFonts w:eastAsia="SimSun"/>
+          <w:lang w:val="en-US" w:eastAsia="zh-CN"/>
+        </w:rPr>
+        <w:t>”</w:t>
+      </w:r>
+      <w:r>
+        <w:rPr>
+          <w:rFonts w:eastAsia="SimSun" w:hint="eastAsia"/>
+          <w:lang w:val="en-US" w:eastAsia="zh-CN"/>
+        </w:rPr>
+        <w:t>.</w:t>
+      </w:r>
+    </w:p>
+    <w:p>
+      <w:pPr>
+        <w:jc w:val="both"/>
+        <w:rPr>
+          <w:rFonts w:eastAsia="SimSun"/>
+          <w:lang w:val="en-US" w:eastAsia="zh-CN"/>
+        </w:rPr>
+      </w:pPr>
+      <w:r>
+        <w:rPr>
+          <w:rFonts w:eastAsia="SimSun"/>
+          <w:lang w:val="en-US" w:eastAsia="zh-CN"/>
+        </w:rPr>
+        <w:t>T</w:t>
+      </w:r>
+      <w:r>
+        <w:rPr>
+          <w:rFonts w:eastAsia="SimSun" w:hint="eastAsia"/>
+          <w:lang w:val="en-US" w:eastAsia="zh-CN"/>
+        </w:rPr>
+        <w:t xml:space="preserve">he </w:t>
+      </w:r>
+      <w:proofErr w:type="spellStart"/>
+      <w:r>
+        <w:rPr>
+          <w:rFonts w:eastAsia="SimSun" w:hint="eastAsia"/>
+          <w:lang w:val="en-US" w:eastAsia="zh-CN"/>
+        </w:rPr>
+        <w:t>InAdapter</w:t>
+      </w:r>
+      <w:proofErr w:type="spellEnd"/>
+      <w:r>
+        <w:rPr>
+          <w:rFonts w:eastAsia="SimSun" w:hint="eastAsia"/>
+          <w:lang w:val="en-US" w:eastAsia="zh-CN"/>
+        </w:rPr>
+        <w:t xml:space="preserve"> has to wait for the </w:t>
+      </w:r>
+      <w:r>
+        <w:rPr>
+          <w:rFonts w:eastAsia="SimSun"/>
+          <w:lang w:val="en-US" w:eastAsia="zh-CN"/>
+        </w:rPr>
+        <w:t>“</w:t>
+      </w:r>
+      <w:r>
+        <w:rPr>
+          <w:rFonts w:eastAsia="SimSun" w:hint="eastAsia"/>
+          <w:lang w:val="en-US" w:eastAsia="zh-CN"/>
+        </w:rPr>
+        <w:t>Slave</w:t>
+      </w:r>
+      <w:r>
+        <w:rPr>
+          <w:rFonts w:eastAsia="SimSun"/>
+          <w:lang w:val="en-US" w:eastAsia="zh-CN"/>
+        </w:rPr>
+        <w:t>” to be</w:t>
+      </w:r>
+      <w:r>
+        <w:rPr>
+          <w:rFonts w:eastAsia="SimSun" w:hint="eastAsia"/>
+          <w:lang w:val="en-US" w:eastAsia="zh-CN"/>
+        </w:rPr>
+        <w:t xml:space="preserve"> ready to transfer data to it, </w:t>
+      </w:r>
+      <w:r>
+        <w:rPr>
+          <w:rFonts w:eastAsia="SimSun"/>
+          <w:lang w:val="en-US" w:eastAsia="zh-CN"/>
+        </w:rPr>
+        <w:t>so</w:t>
+      </w:r>
+      <w:r>
+        <w:rPr>
+          <w:rFonts w:eastAsia="SimSun" w:hint="eastAsia"/>
+          <w:lang w:val="en-US" w:eastAsia="zh-CN"/>
+        </w:rPr>
+        <w:t xml:space="preserve"> in the simulation picture, some data`s transfer period is long while the others` is short, because </w:t>
+      </w:r>
+      <w:r>
+        <w:rPr>
+          <w:rFonts w:eastAsia="SimSun"/>
+          <w:lang w:val="en-US" w:eastAsia="zh-CN"/>
+        </w:rPr>
+        <w:t>it</w:t>
+      </w:r>
+      <w:r>
+        <w:rPr>
+          <w:rFonts w:eastAsia="SimSun" w:hint="eastAsia"/>
+          <w:lang w:val="en-US" w:eastAsia="zh-CN"/>
+        </w:rPr>
+        <w:t xml:space="preserve"> have to wait the </w:t>
+      </w:r>
+      <w:r>
+        <w:rPr>
+          <w:rFonts w:eastAsia="SimSun"/>
+          <w:lang w:val="en-US" w:eastAsia="zh-CN"/>
+        </w:rPr>
+        <w:t>“</w:t>
+      </w:r>
+      <w:r>
+        <w:rPr>
+          <w:rFonts w:eastAsia="SimSun" w:hint="eastAsia"/>
+          <w:lang w:val="en-US" w:eastAsia="zh-CN"/>
+        </w:rPr>
+        <w:t>slave</w:t>
+      </w:r>
+      <w:r>
+        <w:rPr>
+          <w:rFonts w:eastAsia="SimSun"/>
+          <w:lang w:val="en-US" w:eastAsia="zh-CN"/>
+        </w:rPr>
+        <w:t>”</w:t>
+      </w:r>
+      <w:r>
+        <w:rPr>
+          <w:rFonts w:eastAsia="SimSun" w:hint="eastAsia"/>
+          <w:lang w:val="en-US" w:eastAsia="zh-CN"/>
+        </w:rPr>
+        <w:t xml:space="preserve"> to be ready.</w:t>
+      </w:r>
+    </w:p>
+    <w:p>
+      <w:pPr>
+        <w:jc w:val="both"/>
+        <w:rPr>
+          <w:rFonts w:eastAsia="SimSun"/>
+          <w:lang w:val="en-US" w:eastAsia="zh-CN"/>
+        </w:rPr>
+      </w:pPr>
+      <w:r>
+        <w:rPr>
+          <w:rFonts w:eastAsia="SimSun" w:hint="eastAsia"/>
+          <w:lang w:val="en-US" w:eastAsia="zh-CN"/>
+        </w:rPr>
+        <w:lastRenderedPageBreak/>
+        <w:t xml:space="preserve">The </w:t>
+      </w:r>
+      <w:r>
+        <w:rPr>
+          <w:rFonts w:eastAsia="SimSun"/>
+          <w:lang w:val="en-US" w:eastAsia="zh-CN"/>
+        </w:rPr>
+        <w:t>“</w:t>
+      </w:r>
+      <w:r>
+        <w:rPr>
+          <w:rFonts w:eastAsia="SimSun" w:hint="eastAsia"/>
+          <w:lang w:val="en-US" w:eastAsia="zh-CN"/>
+        </w:rPr>
+        <w:t>channel</w:t>
+      </w:r>
+      <w:r>
+        <w:rPr>
+          <w:rFonts w:eastAsia="SimSun"/>
+          <w:lang w:val="en-US" w:eastAsia="zh-CN"/>
+        </w:rPr>
+        <w:t>”</w:t>
+      </w:r>
+      <w:r>
+        <w:rPr>
+          <w:rFonts w:eastAsia="SimSun" w:hint="eastAsia"/>
+          <w:lang w:val="en-US" w:eastAsia="zh-CN"/>
+        </w:rPr>
+        <w:t xml:space="preserve"> and the </w:t>
+      </w:r>
+      <w:r>
+        <w:rPr>
+          <w:rFonts w:eastAsia="SimSun"/>
+          <w:lang w:val="en-US" w:eastAsia="zh-CN"/>
+        </w:rPr>
+        <w:t>“</w:t>
+      </w:r>
+      <w:r>
+        <w:rPr>
+          <w:rFonts w:eastAsia="SimSun" w:hint="eastAsia"/>
+          <w:lang w:val="en-US" w:eastAsia="zh-CN"/>
+        </w:rPr>
+        <w:t>error</w:t>
+      </w:r>
+      <w:r>
+        <w:rPr>
+          <w:rFonts w:eastAsia="SimSun"/>
+          <w:lang w:val="en-US" w:eastAsia="zh-CN"/>
+        </w:rPr>
+        <w:t>”</w:t>
+      </w:r>
+      <w:r>
+        <w:rPr>
+          <w:rFonts w:eastAsia="SimSun" w:hint="eastAsia"/>
+          <w:lang w:val="en-US" w:eastAsia="zh-CN"/>
+        </w:rPr>
+        <w:t xml:space="preserve">, as stated in the code in </w:t>
+      </w:r>
+      <w:proofErr w:type="spellStart"/>
+      <w:r>
+        <w:rPr>
+          <w:rFonts w:eastAsia="SimSun" w:hint="eastAsia"/>
+          <w:lang w:val="en-US" w:eastAsia="zh-CN"/>
+        </w:rPr>
+        <w:t>InAdapter</w:t>
+      </w:r>
+      <w:proofErr w:type="spellEnd"/>
+      <w:r>
+        <w:rPr>
+          <w:rFonts w:eastAsia="SimSun" w:hint="eastAsia"/>
+          <w:lang w:val="en-US" w:eastAsia="zh-CN"/>
+        </w:rPr>
+        <w:t>, always</w:t>
+      </w:r>
+      <w:r>
+        <w:rPr>
+          <w:rFonts w:eastAsia="SimSun"/>
+          <w:lang w:val="en-US" w:eastAsia="zh-CN"/>
+        </w:rPr>
+        <w:t xml:space="preserve"> has</w:t>
+      </w:r>
+      <w:r>
+        <w:rPr>
+          <w:rFonts w:eastAsia="SimSun" w:hint="eastAsia"/>
+          <w:lang w:val="en-US" w:eastAsia="zh-CN"/>
+        </w:rPr>
+        <w:t xml:space="preserve"> the same value. </w:t>
+      </w:r>
+    </w:p>
+    <w:p>
+      <w:pPr>
+        <w:rPr>
+          <w:lang w:val="en-US"/>
+        </w:rPr>
+      </w:pPr>
     </w:p>
     <w:sectPr>
       <w:pgSz w:w="11906" w:h="16838"/>

</xml_diff>